<commit_message>
add pcb nl page
</commit_message>
<xml_diff>
--- a/pur_doc/templates/nl_pcb.docx
+++ b/pur_doc/templates/nl_pcb.docx
@@ -14,7 +14,6 @@
           <w:lang w:val="en-US"/>
         </w:rPr>
       </w:pPr>
-      <w:proofErr w:type="gramStart"/>
       <w:r>
         <w:rPr>
           <w:rFonts w:ascii="Arial" w:hAnsi="Arial"/>
@@ -22,37 +21,7 @@
           <w:sz w:val="22"/>
           <w:lang w:val="en-US"/>
         </w:rPr>
-        <w:t xml:space="preserve">{{ </w:t>
-      </w:r>
-      <w:proofErr w:type="spellStart"/>
-      <w:r>
-        <w:rPr>
-          <w:rFonts w:ascii="Arial" w:hAnsi="Arial"/>
-          <w:b/>
-          <w:sz w:val="22"/>
-          <w:lang w:val="en-US"/>
-        </w:rPr>
-        <w:t>vendor</w:t>
-      </w:r>
-      <w:proofErr w:type="gramEnd"/>
-      <w:r>
-        <w:rPr>
-          <w:rFonts w:ascii="Arial" w:hAnsi="Arial"/>
-          <w:b/>
-          <w:sz w:val="22"/>
-          <w:lang w:val="en-US"/>
-        </w:rPr>
-        <w:t>.vendor_name</w:t>
-      </w:r>
-      <w:proofErr w:type="spellEnd"/>
-      <w:r>
-        <w:rPr>
-          <w:rFonts w:ascii="Arial" w:hAnsi="Arial"/>
-          <w:b/>
-          <w:sz w:val="22"/>
-          <w:lang w:val="en-US"/>
-        </w:rPr>
-        <w:t xml:space="preserve"> }}</w:t>
+        <w:t>{{ vendor.vendor_name }}</w:t>
       </w:r>
     </w:p>
     <w:p>
@@ -66,41 +35,13 @@
           <w:lang w:val="en-US"/>
         </w:rPr>
       </w:pPr>
-      <w:proofErr w:type="gramStart"/>
       <w:r>
         <w:rPr>
           <w:rFonts w:ascii="Arial" w:hAnsi="Arial"/>
           <w:sz w:val="22"/>
           <w:lang w:val="en-US"/>
         </w:rPr>
-        <w:t xml:space="preserve">{{ </w:t>
-      </w:r>
-      <w:proofErr w:type="spellStart"/>
-      <w:r>
-        <w:rPr>
-          <w:rFonts w:ascii="Arial" w:hAnsi="Arial"/>
-          <w:sz w:val="22"/>
-          <w:lang w:val="en-US"/>
-        </w:rPr>
-        <w:t>vendor</w:t>
-      </w:r>
-      <w:proofErr w:type="gramEnd"/>
-      <w:r>
-        <w:rPr>
-          <w:rFonts w:ascii="Arial" w:hAnsi="Arial"/>
-          <w:sz w:val="22"/>
-          <w:lang w:val="en-US"/>
-        </w:rPr>
-        <w:t>.street</w:t>
-      </w:r>
-      <w:proofErr w:type="spellEnd"/>
-      <w:r>
-        <w:rPr>
-          <w:rFonts w:ascii="Arial" w:hAnsi="Arial"/>
-          <w:sz w:val="22"/>
-          <w:lang w:val="en-US"/>
-        </w:rPr>
-        <w:t xml:space="preserve"> }}</w:t>
+        <w:t>{{ vendor.street }}</w:t>
       </w:r>
     </w:p>
     <w:p>
@@ -114,41 +55,13 @@
           <w:lang w:val="en-US"/>
         </w:rPr>
       </w:pPr>
-      <w:proofErr w:type="gramStart"/>
       <w:r>
         <w:rPr>
           <w:rFonts w:ascii="Arial" w:hAnsi="Arial"/>
           <w:sz w:val="22"/>
           <w:lang w:val="en-US"/>
         </w:rPr>
-        <w:t xml:space="preserve">{{ </w:t>
-      </w:r>
-      <w:proofErr w:type="spellStart"/>
-      <w:r>
-        <w:rPr>
-          <w:rFonts w:ascii="Arial" w:hAnsi="Arial"/>
-          <w:sz w:val="22"/>
-          <w:lang w:val="en-US"/>
-        </w:rPr>
-        <w:t>vendor</w:t>
-      </w:r>
-      <w:proofErr w:type="gramEnd"/>
-      <w:r>
-        <w:rPr>
-          <w:rFonts w:ascii="Arial" w:hAnsi="Arial"/>
-          <w:sz w:val="22"/>
-          <w:lang w:val="en-US"/>
-        </w:rPr>
-        <w:t>.city</w:t>
-      </w:r>
-      <w:proofErr w:type="spellEnd"/>
-      <w:r>
-        <w:rPr>
-          <w:rFonts w:ascii="Arial" w:hAnsi="Arial"/>
-          <w:sz w:val="22"/>
-          <w:lang w:val="en-US"/>
-        </w:rPr>
-        <w:t xml:space="preserve"> }}, </w:t>
+        <w:t xml:space="preserve">{{ vendor.city }}, </w:t>
       </w:r>
     </w:p>
     <w:p>
@@ -162,41 +75,13 @@
           <w:lang w:val="en-US"/>
         </w:rPr>
       </w:pPr>
-      <w:proofErr w:type="gramStart"/>
       <w:r>
         <w:rPr>
           <w:rFonts w:ascii="Arial" w:hAnsi="Arial"/>
           <w:sz w:val="22"/>
           <w:lang w:val="en-US"/>
         </w:rPr>
-        <w:t xml:space="preserve">{{ </w:t>
-      </w:r>
-      <w:proofErr w:type="spellStart"/>
-      <w:r>
-        <w:rPr>
-          <w:rFonts w:ascii="Arial" w:hAnsi="Arial"/>
-          <w:sz w:val="22"/>
-          <w:lang w:val="en-US"/>
-        </w:rPr>
-        <w:t>vendor</w:t>
-      </w:r>
-      <w:proofErr w:type="gramEnd"/>
-      <w:r>
-        <w:rPr>
-          <w:rFonts w:ascii="Arial" w:hAnsi="Arial"/>
-          <w:sz w:val="22"/>
-          <w:lang w:val="en-US"/>
-        </w:rPr>
-        <w:t>.country</w:t>
-      </w:r>
-      <w:proofErr w:type="spellEnd"/>
-      <w:r>
-        <w:rPr>
-          <w:rFonts w:ascii="Arial" w:hAnsi="Arial"/>
-          <w:sz w:val="22"/>
-          <w:lang w:val="en-US"/>
-        </w:rPr>
-        <w:t>}}</w:t>
+        <w:t>{{ vendor.country}}</w:t>
       </w:r>
     </w:p>
     <w:p>
@@ -218,20 +103,21 @@
           <w:szCs w:val="16"/>
           <w:lang w:val="en-US"/>
         </w:rPr>
-        <w:t xml:space="preserve">{% set supplier = </w:t>
-      </w:r>
-      <w:proofErr w:type="spellStart"/>
-      <w:proofErr w:type="gramStart"/>
-      <w:r>
+        <w:t>{% set supplier = vendor.vendor_name %}</w:t>
+      </w:r>
+    </w:p>
+    <w:p>
+      <w:pPr>
+        <w:framePr w:w="4820" w:h="2211" w:hRule="exact" w:hSpace="181" w:wrap="around" w:vAnchor="page" w:hAnchor="page" w:x="1135" w:y="2836" w:anchorLock="1"/>
+        <w:spacing w:line="240" w:lineRule="exact"/>
+        <w:jc w:val="both"/>
         <w:rPr>
           <w:rFonts w:ascii="Arial" w:hAnsi="Arial"/>
           <w:sz w:val="14"/>
           <w:szCs w:val="16"/>
           <w:lang w:val="en-US"/>
         </w:rPr>
-        <w:t>vendor.vendor</w:t>
-      </w:r>
-      <w:proofErr w:type="gramEnd"/>
+      </w:pPr>
       <w:r>
         <w:rPr>
           <w:rFonts w:ascii="Arial" w:hAnsi="Arial"/>
@@ -239,9 +125,8 @@
           <w:szCs w:val="16"/>
           <w:lang w:val="en-US"/>
         </w:rPr>
-        <w:t>_name</w:t>
-      </w:r>
-      <w:proofErr w:type="spellEnd"/>
+        <w:t xml:space="preserve">{% set pn1 = part_info.part_1.part </w:t>
+      </w:r>
       <w:r>
         <w:rPr>
           <w:rFonts w:ascii="Arial" w:hAnsi="Arial"/>
@@ -249,7 +134,16 @@
           <w:szCs w:val="16"/>
           <w:lang w:val="en-US"/>
         </w:rPr>
-        <w:t xml:space="preserve"> %}</w:t>
+        <w:t>or ‘‘ %</w:t>
+      </w:r>
+      <w:r>
+        <w:rPr>
+          <w:rFonts w:ascii="Arial" w:hAnsi="Arial"/>
+          <w:sz w:val="14"/>
+          <w:szCs w:val="16"/>
+          <w:lang w:val="en-US"/>
+        </w:rPr>
+        <w:t>}</w:t>
       </w:r>
     </w:p>
     <w:p>
@@ -271,7 +165,7 @@
           <w:szCs w:val="16"/>
           <w:lang w:val="en-US"/>
         </w:rPr>
-        <w:t xml:space="preserve">{% set pn1 = part_info.part_1.part </w:t>
+        <w:t>{% set pn</w:t>
       </w:r>
       <w:r>
         <w:rPr>
@@ -280,9 +174,8 @@
           <w:szCs w:val="16"/>
           <w:lang w:val="en-US"/>
         </w:rPr>
-        <w:t xml:space="preserve">or </w:t>
-      </w:r>
-      <w:proofErr w:type="gramStart"/>
+        <w:t>2</w:t>
+      </w:r>
       <w:r>
         <w:rPr>
           <w:rFonts w:ascii="Arial" w:hAnsi="Arial"/>
@@ -290,9 +183,8 @@
           <w:szCs w:val="16"/>
           <w:lang w:val="en-US"/>
         </w:rPr>
-        <w:t>‘‘ %</w:t>
-      </w:r>
-      <w:proofErr w:type="gramEnd"/>
+        <w:t xml:space="preserve"> = part_info.part_</w:t>
+      </w:r>
       <w:r>
         <w:rPr>
           <w:rFonts w:ascii="Arial" w:hAnsi="Arial"/>
@@ -300,7 +192,34 @@
           <w:szCs w:val="16"/>
           <w:lang w:val="en-US"/>
         </w:rPr>
-        <w:t>}</w:t>
+        <w:t>2</w:t>
+      </w:r>
+      <w:r>
+        <w:rPr>
+          <w:rFonts w:ascii="Arial" w:hAnsi="Arial"/>
+          <w:sz w:val="14"/>
+          <w:szCs w:val="16"/>
+          <w:lang w:val="en-US"/>
+        </w:rPr>
+        <w:t>.part</w:t>
+      </w:r>
+      <w:r>
+        <w:rPr>
+          <w:rFonts w:ascii="Arial" w:hAnsi="Arial"/>
+          <w:sz w:val="14"/>
+          <w:szCs w:val="16"/>
+          <w:lang w:val="en-US"/>
+        </w:rPr>
+        <w:t xml:space="preserve"> or ‘‘</w:t>
+      </w:r>
+      <w:r>
+        <w:rPr>
+          <w:rFonts w:ascii="Arial" w:hAnsi="Arial"/>
+          <w:sz w:val="14"/>
+          <w:szCs w:val="16"/>
+          <w:lang w:val="en-US"/>
+        </w:rPr>
+        <w:t xml:space="preserve"> %}</w:t>
       </w:r>
     </w:p>
     <w:p>
@@ -331,7 +250,7 @@
           <w:szCs w:val="16"/>
           <w:lang w:val="en-US"/>
         </w:rPr>
-        <w:t>2</w:t>
+        <w:t>3</w:t>
       </w:r>
       <w:r>
         <w:rPr>
@@ -349,7 +268,7 @@
           <w:szCs w:val="16"/>
           <w:lang w:val="en-US"/>
         </w:rPr>
-        <w:t>2</w:t>
+        <w:t>3</w:t>
       </w:r>
       <w:r>
         <w:rPr>
@@ -367,9 +286,8 @@
           <w:szCs w:val="16"/>
           <w:lang w:val="en-US"/>
         </w:rPr>
-        <w:t xml:space="preserve"> or </w:t>
-      </w:r>
-      <w:proofErr w:type="gramStart"/>
+        <w:t xml:space="preserve"> or ‘‘</w:t>
+      </w:r>
       <w:r>
         <w:rPr>
           <w:rFonts w:ascii="Arial" w:hAnsi="Arial"/>
@@ -377,218 +295,7 @@
           <w:szCs w:val="16"/>
           <w:lang w:val="en-US"/>
         </w:rPr>
-        <w:t>‘‘</w:t>
-      </w:r>
-      <w:r>
-        <w:rPr>
-          <w:rFonts w:ascii="Arial" w:hAnsi="Arial"/>
-          <w:sz w:val="14"/>
-          <w:szCs w:val="16"/>
-          <w:lang w:val="en-US"/>
-        </w:rPr>
-        <w:t xml:space="preserve"> %</w:t>
-      </w:r>
-      <w:proofErr w:type="gramEnd"/>
-      <w:r>
-        <w:rPr>
-          <w:rFonts w:ascii="Arial" w:hAnsi="Arial"/>
-          <w:sz w:val="14"/>
-          <w:szCs w:val="16"/>
-          <w:lang w:val="en-US"/>
-        </w:rPr>
-        <w:t>}</w:t>
-      </w:r>
-    </w:p>
-    <w:p>
-      <w:pPr>
-        <w:framePr w:w="4820" w:h="2211" w:hRule="exact" w:hSpace="181" w:wrap="around" w:vAnchor="page" w:hAnchor="page" w:x="1135" w:y="2836" w:anchorLock="1"/>
-        <w:spacing w:line="240" w:lineRule="exact"/>
-        <w:jc w:val="both"/>
-        <w:rPr>
-          <w:rFonts w:ascii="Arial" w:hAnsi="Arial"/>
-          <w:sz w:val="14"/>
-          <w:szCs w:val="16"/>
-          <w:lang w:val="en-US"/>
-        </w:rPr>
-      </w:pPr>
-      <w:r>
-        <w:rPr>
-          <w:rFonts w:ascii="Arial" w:hAnsi="Arial"/>
-          <w:sz w:val="14"/>
-          <w:szCs w:val="16"/>
-          <w:lang w:val="en-US"/>
-        </w:rPr>
-        <w:t>{% set pn</w:t>
-      </w:r>
-      <w:r>
-        <w:rPr>
-          <w:rFonts w:ascii="Arial" w:hAnsi="Arial"/>
-          <w:sz w:val="14"/>
-          <w:szCs w:val="16"/>
-          <w:lang w:val="en-US"/>
-        </w:rPr>
-        <w:t>3</w:t>
-      </w:r>
-      <w:r>
-        <w:rPr>
-          <w:rFonts w:ascii="Arial" w:hAnsi="Arial"/>
-          <w:sz w:val="14"/>
-          <w:szCs w:val="16"/>
-          <w:lang w:val="en-US"/>
-        </w:rPr>
-        <w:t xml:space="preserve"> = part_info.part_</w:t>
-      </w:r>
-      <w:r>
-        <w:rPr>
-          <w:rFonts w:ascii="Arial" w:hAnsi="Arial"/>
-          <w:sz w:val="14"/>
-          <w:szCs w:val="16"/>
-          <w:lang w:val="en-US"/>
-        </w:rPr>
-        <w:t>3</w:t>
-      </w:r>
-      <w:r>
-        <w:rPr>
-          <w:rFonts w:ascii="Arial" w:hAnsi="Arial"/>
-          <w:sz w:val="14"/>
-          <w:szCs w:val="16"/>
-          <w:lang w:val="en-US"/>
-        </w:rPr>
-        <w:t>.part</w:t>
-      </w:r>
-      <w:r>
-        <w:rPr>
-          <w:rFonts w:ascii="Arial" w:hAnsi="Arial"/>
-          <w:sz w:val="14"/>
-          <w:szCs w:val="16"/>
-          <w:lang w:val="en-US"/>
-        </w:rPr>
-        <w:t xml:space="preserve"> or </w:t>
-      </w:r>
-      <w:proofErr w:type="gramStart"/>
-      <w:r>
-        <w:rPr>
-          <w:rFonts w:ascii="Arial" w:hAnsi="Arial"/>
-          <w:sz w:val="14"/>
-          <w:szCs w:val="16"/>
-          <w:lang w:val="en-US"/>
-        </w:rPr>
-        <w:t>‘‘</w:t>
-      </w:r>
-      <w:r>
-        <w:rPr>
-          <w:rFonts w:ascii="Arial" w:hAnsi="Arial"/>
-          <w:sz w:val="14"/>
-          <w:szCs w:val="16"/>
-          <w:lang w:val="en-US"/>
-        </w:rPr>
-        <w:t xml:space="preserve"> %</w:t>
-      </w:r>
-      <w:proofErr w:type="gramEnd"/>
-      <w:r>
-        <w:rPr>
-          <w:rFonts w:ascii="Arial" w:hAnsi="Arial"/>
-          <w:sz w:val="14"/>
-          <w:szCs w:val="16"/>
-          <w:lang w:val="en-US"/>
-        </w:rPr>
-        <w:t>}</w:t>
-      </w:r>
-    </w:p>
-    <w:p>
-      <w:pPr>
-        <w:framePr w:w="4820" w:h="2211" w:hRule="exact" w:hSpace="181" w:wrap="around" w:vAnchor="page" w:hAnchor="page" w:x="1135" w:y="2836" w:anchorLock="1"/>
-        <w:spacing w:line="240" w:lineRule="exact"/>
-        <w:jc w:val="both"/>
-        <w:rPr>
-          <w:rFonts w:ascii="Arial" w:hAnsi="Arial"/>
-          <w:sz w:val="14"/>
-          <w:szCs w:val="16"/>
-          <w:lang w:val="en-US"/>
-        </w:rPr>
-      </w:pPr>
-      <w:r>
-        <w:rPr>
-          <w:rFonts w:ascii="Arial" w:hAnsi="Arial"/>
-          <w:sz w:val="14"/>
-          <w:szCs w:val="16"/>
-          <w:lang w:val="en-US"/>
-        </w:rPr>
-        <w:t>{% set pn</w:t>
-      </w:r>
-      <w:r>
-        <w:rPr>
-          <w:rFonts w:ascii="Arial" w:hAnsi="Arial"/>
-          <w:sz w:val="14"/>
-          <w:szCs w:val="16"/>
-          <w:lang w:val="en-US"/>
-        </w:rPr>
-        <w:t>4</w:t>
-      </w:r>
-      <w:r>
-        <w:rPr>
-          <w:rFonts w:ascii="Arial" w:hAnsi="Arial"/>
-          <w:sz w:val="14"/>
-          <w:szCs w:val="16"/>
-          <w:lang w:val="en-US"/>
-        </w:rPr>
-        <w:t xml:space="preserve"> = part_info.part_</w:t>
-      </w:r>
-      <w:r>
-        <w:rPr>
-          <w:rFonts w:ascii="Arial" w:hAnsi="Arial"/>
-          <w:sz w:val="14"/>
-          <w:szCs w:val="16"/>
-          <w:lang w:val="en-US"/>
-        </w:rPr>
-        <w:t>4</w:t>
-      </w:r>
-      <w:r>
-        <w:rPr>
-          <w:rFonts w:ascii="Arial" w:hAnsi="Arial"/>
-          <w:sz w:val="14"/>
-          <w:szCs w:val="16"/>
-          <w:lang w:val="en-US"/>
-        </w:rPr>
-        <w:t>.part</w:t>
-      </w:r>
-      <w:r>
-        <w:rPr>
-          <w:rFonts w:ascii="Arial" w:hAnsi="Arial"/>
-          <w:sz w:val="14"/>
-          <w:szCs w:val="16"/>
-          <w:lang w:val="en-US"/>
-        </w:rPr>
-        <w:t xml:space="preserve"> or </w:t>
-      </w:r>
-      <w:proofErr w:type="gramStart"/>
-      <w:r>
-        <w:rPr>
-          <w:rFonts w:ascii="Arial" w:hAnsi="Arial"/>
-          <w:sz w:val="14"/>
-          <w:szCs w:val="16"/>
-          <w:lang w:val="en-US"/>
-        </w:rPr>
-        <w:t>‘‘</w:t>
-      </w:r>
-      <w:r>
-        <w:rPr>
-          <w:rFonts w:ascii="Arial" w:hAnsi="Arial"/>
-          <w:sz w:val="14"/>
-          <w:szCs w:val="16"/>
-          <w:lang w:val="en-US"/>
-        </w:rPr>
-        <w:t xml:space="preserve"> %</w:t>
-      </w:r>
-      <w:proofErr w:type="gramEnd"/>
-      <w:r>
-        <w:rPr>
-          <w:rFonts w:ascii="Arial" w:hAnsi="Arial"/>
-          <w:sz w:val="14"/>
-          <w:szCs w:val="16"/>
-          <w:lang w:val="en-US"/>
-        </w:rPr>
-        <w:t>}</w:t>
+        <w:t xml:space="preserve"> %}</w:t>
       </w:r>
     </w:p>
     <w:p>
@@ -621,8 +328,6 @@
         </w:rPr>
         <w:t>(</w:t>
       </w:r>
-      <w:proofErr w:type="spellStart"/>
-      <w:proofErr w:type="gramStart"/>
       <w:r>
         <w:rPr>
           <w:rFonts w:ascii="Arial" w:hAnsi="Arial"/>
@@ -632,7 +337,6 @@
         </w:rPr>
         <w:t>project.sop</w:t>
       </w:r>
-      <w:proofErr w:type="spellEnd"/>
       <w:r>
         <w:rPr>
           <w:rFonts w:ascii="Arial" w:hAnsi="Arial"/>
@@ -640,17 +344,7 @@
           <w:szCs w:val="16"/>
           <w:lang w:val="en-US"/>
         </w:rPr>
-        <w:t>[</w:t>
-      </w:r>
-      <w:proofErr w:type="gramEnd"/>
-      <w:r>
-        <w:rPr>
-          <w:rFonts w:ascii="Arial" w:hAnsi="Arial"/>
-          <w:sz w:val="14"/>
-          <w:szCs w:val="16"/>
-          <w:lang w:val="en-US"/>
-        </w:rPr>
-        <w:t>6:10]</w:t>
+        <w:t>[6:10]</w:t>
       </w:r>
       <w:r>
         <w:rPr>
@@ -834,29 +528,7 @@
           <w:sz w:val="16"/>
           <w:lang w:val="en-US"/>
         </w:rPr>
-        <w:t>{{</w:t>
-      </w:r>
-      <w:proofErr w:type="spellStart"/>
-      <w:proofErr w:type="gramStart"/>
-      <w:r>
-        <w:rPr>
-          <w:rFonts w:ascii="Arial" w:hAnsi="Arial"/>
-          <w:position w:val="2"/>
-          <w:sz w:val="16"/>
-          <w:lang w:val="en-US"/>
-        </w:rPr>
-        <w:t>vendor.sales</w:t>
-      </w:r>
-      <w:proofErr w:type="spellEnd"/>
-      <w:proofErr w:type="gramEnd"/>
-      <w:r>
-        <w:rPr>
-          <w:rFonts w:ascii="Arial" w:hAnsi="Arial"/>
-          <w:position w:val="2"/>
-          <w:sz w:val="16"/>
-          <w:lang w:val="en-US"/>
-        </w:rPr>
-        <w:t xml:space="preserve"> or ‘’}}</w:t>
+        <w:t>{{vendor.sales or ‘’}}</w:t>
       </w:r>
     </w:p>
     <w:p>
@@ -913,7 +585,7 @@
           <w:szCs w:val="16"/>
           <w:lang w:val="en-US"/>
         </w:rPr>
-        <w:t>2019-09-16</w:t>
+        <w:t>2019-10-23</w:t>
       </w:r>
       <w:r>
         <w:rPr>
@@ -947,27 +619,7 @@
           <w:sz w:val="16"/>
           <w:lang w:val="en-US"/>
         </w:rPr>
-        <w:t>{{</w:t>
-      </w:r>
-      <w:proofErr w:type="spellStart"/>
-      <w:r>
-        <w:rPr>
-          <w:rFonts w:ascii="Arial" w:hAnsi="Arial"/>
-          <w:position w:val="2"/>
-          <w:sz w:val="16"/>
-          <w:lang w:val="en-US"/>
-        </w:rPr>
-        <w:t>project.pur</w:t>
-      </w:r>
-      <w:proofErr w:type="spellEnd"/>
-      <w:r>
-        <w:rPr>
-          <w:rFonts w:ascii="Arial" w:hAnsi="Arial"/>
-          <w:position w:val="2"/>
-          <w:sz w:val="16"/>
-          <w:lang w:val="en-US"/>
-        </w:rPr>
-        <w:t xml:space="preserve"> or ‘’}}</w:t>
+        <w:t>{{project.pur or ‘’}}</w:t>
       </w:r>
     </w:p>
     <w:p>
@@ -1217,7 +869,7 @@
           <w:szCs w:val="16"/>
           <w:lang w:val="en-US"/>
         </w:rPr>
-        <w:t>2019-09-16</w:t>
+        <w:t>2019-10-23</w:t>
       </w:r>
       <w:r>
         <w:rPr>
@@ -1277,9 +929,8 @@
           <w:sz w:val="24"/>
           <w:lang w:val="en-US"/>
         </w:rPr>
-        <w:t xml:space="preserve">Nomination Letter for </w:t>
-      </w:r>
-      <w:proofErr w:type="gramStart"/>
+        <w:t>Nomination Letter for project</w:t>
+      </w:r>
       <w:r>
         <w:rPr>
           <w:rFonts w:ascii="Arial" w:hAnsi="Arial"/>
@@ -1287,7 +938,7 @@
           <w:sz w:val="24"/>
           <w:lang w:val="en-US"/>
         </w:rPr>
-        <w:t>project</w:t>
+        <w:t xml:space="preserve"> </w:t>
       </w:r>
       <w:r>
         <w:rPr>
@@ -1305,18 +956,19 @@
           <w:sz w:val="24"/>
           <w:lang w:val="en-US"/>
         </w:rPr>
-        <w:t xml:space="preserve"> </w:t>
-      </w:r>
-      <w:r>
+        <w:t xml:space="preserve">{{ project.project_name or ‘’}} </w:t>
+      </w:r>
+    </w:p>
+    <w:p>
+      <w:pPr>
+        <w:spacing w:line="260" w:lineRule="exact"/>
         <w:rPr>
           <w:rFonts w:ascii="Arial" w:hAnsi="Arial"/>
           <w:b/>
           <w:sz w:val="24"/>
           <w:lang w:val="en-US"/>
         </w:rPr>
-        <w:t>{</w:t>
-      </w:r>
-      <w:proofErr w:type="gramEnd"/>
+      </w:pPr>
       <w:r>
         <w:rPr>
           <w:rFonts w:ascii="Arial" w:hAnsi="Arial"/>
@@ -1324,19 +976,19 @@
           <w:sz w:val="24"/>
           <w:lang w:val="en-US"/>
         </w:rPr>
-        <w:t xml:space="preserve">{ </w:t>
-      </w:r>
-      <w:proofErr w:type="spellStart"/>
-      <w:r>
+        <w:t xml:space="preserve">{{ pn1 }} {{part_info.part_1.part_description or ‘’}} </w:t>
+      </w:r>
+    </w:p>
+    <w:p>
+      <w:pPr>
+        <w:spacing w:line="260" w:lineRule="exact"/>
         <w:rPr>
           <w:rFonts w:ascii="Arial" w:hAnsi="Arial"/>
           <w:b/>
           <w:sz w:val="24"/>
           <w:lang w:val="en-US"/>
         </w:rPr>
-        <w:t>project.project_name</w:t>
-      </w:r>
-      <w:proofErr w:type="spellEnd"/>
+      </w:pPr>
       <w:r>
         <w:rPr>
           <w:rFonts w:ascii="Arial" w:hAnsi="Arial"/>
@@ -1344,7 +996,7 @@
           <w:sz w:val="24"/>
           <w:lang w:val="en-US"/>
         </w:rPr>
-        <w:t xml:space="preserve"> or ‘’}} </w:t>
+        <w:t xml:space="preserve">{{ pn2 }} {{part_info.part_2.part_description or ‘’}} </w:t>
       </w:r>
     </w:p>
     <w:p>
@@ -1357,7 +1009,6 @@
           <w:lang w:val="en-US"/>
         </w:rPr>
       </w:pPr>
-      <w:proofErr w:type="gramStart"/>
       <w:r>
         <w:rPr>
           <w:rFonts w:ascii="Arial" w:hAnsi="Arial"/>
@@ -1365,83 +1016,11 @@
           <w:sz w:val="24"/>
           <w:lang w:val="en-US"/>
         </w:rPr>
-        <w:t>{{ pn</w:t>
-      </w:r>
-      <w:proofErr w:type="gramEnd"/>
-      <w:r>
-        <w:rPr>
-          <w:rFonts w:ascii="Arial" w:hAnsi="Arial"/>
-          <w:b/>
-          <w:sz w:val="24"/>
-          <w:lang w:val="en-US"/>
-        </w:rPr>
-        <w:t xml:space="preserve">1 }} {{part_info.part_1.part_description or ‘’}} </w:t>
+        <w:t xml:space="preserve">{{ pn3 }} {{part_info.part_3.part_description or ‘‘}} </w:t>
       </w:r>
     </w:p>
     <w:p>
       <w:pPr>
-        <w:spacing w:line="260" w:lineRule="exact"/>
-        <w:rPr>
-          <w:rFonts w:ascii="Arial" w:hAnsi="Arial"/>
-          <w:b/>
-          <w:sz w:val="24"/>
-          <w:lang w:val="en-US"/>
-        </w:rPr>
-      </w:pPr>
-      <w:proofErr w:type="gramStart"/>
-      <w:r>
-        <w:rPr>
-          <w:rFonts w:ascii="Arial" w:hAnsi="Arial"/>
-          <w:b/>
-          <w:sz w:val="24"/>
-          <w:lang w:val="en-US"/>
-        </w:rPr>
-        <w:t>{{ pn</w:t>
-      </w:r>
-      <w:proofErr w:type="gramEnd"/>
-      <w:r>
-        <w:rPr>
-          <w:rFonts w:ascii="Arial" w:hAnsi="Arial"/>
-          <w:b/>
-          <w:sz w:val="24"/>
-          <w:lang w:val="en-US"/>
-        </w:rPr>
-        <w:t xml:space="preserve">2 }} {{part_info.part_2.part_description or ‘’}} </w:t>
-      </w:r>
-    </w:p>
-    <w:p>
-      <w:pPr>
-        <w:spacing w:line="260" w:lineRule="exact"/>
-        <w:rPr>
-          <w:rFonts w:ascii="Arial" w:hAnsi="Arial"/>
-          <w:b/>
-          <w:sz w:val="24"/>
-          <w:lang w:val="en-US"/>
-        </w:rPr>
-      </w:pPr>
-      <w:proofErr w:type="gramStart"/>
-      <w:r>
-        <w:rPr>
-          <w:rFonts w:ascii="Arial" w:hAnsi="Arial"/>
-          <w:b/>
-          <w:sz w:val="24"/>
-          <w:lang w:val="en-US"/>
-        </w:rPr>
-        <w:t>{{ pn</w:t>
-      </w:r>
-      <w:proofErr w:type="gramEnd"/>
-      <w:r>
-        <w:rPr>
-          <w:rFonts w:ascii="Arial" w:hAnsi="Arial"/>
-          <w:b/>
-          <w:sz w:val="24"/>
-          <w:lang w:val="en-US"/>
-        </w:rPr>
-        <w:t xml:space="preserve">3 }} {{part_info.part_3.part_description or ‘‘}} </w:t>
-      </w:r>
-    </w:p>
-    <w:p>
-      <w:pPr>
         <w:jc w:val="both"/>
         <w:rPr>
           <w:rFonts w:ascii="Arial" w:hAnsi="Arial"/>
@@ -1449,8 +1028,6 @@
           <w:lang w:val="en-US"/>
         </w:rPr>
       </w:pPr>
-      <w:bookmarkStart w:id="0" w:name="_GoBack"/>
-      <w:bookmarkEnd w:id="0"/>
     </w:p>
     <w:p>
       <w:pPr>
@@ -1496,7 +1073,6 @@
         </w:rPr>
         <w:t>{{</w:t>
       </w:r>
-      <w:proofErr w:type="spellStart"/>
       <w:r>
         <w:rPr>
           <w:rFonts w:ascii="Arial" w:hAnsi="Arial"/>
@@ -1504,9 +1080,28 @@
           <w:sz w:val="16"/>
           <w:lang w:val="en-US"/>
         </w:rPr>
-        <w:t>project.pur</w:t>
-      </w:r>
-      <w:proofErr w:type="spellEnd"/>
+        <w:t>vendor</w:t>
+      </w:r>
+      <w:r>
+        <w:rPr>
+          <w:rFonts w:ascii="Arial" w:hAnsi="Arial"/>
+          <w:position w:val="2"/>
+          <w:sz w:val="16"/>
+          <w:lang w:val="en-US"/>
+        </w:rPr>
+        <w:t>.</w:t>
+      </w:r>
+      <w:r>
+        <w:rPr>
+          <w:rFonts w:ascii="Arial" w:hAnsi="Arial"/>
+          <w:position w:val="2"/>
+          <w:sz w:val="16"/>
+          <w:lang w:val="en-US"/>
+        </w:rPr>
+        <w:t>sales</w:t>
+      </w:r>
+      <w:bookmarkStart w:id="0" w:name="_GoBack"/>
+      <w:bookmarkEnd w:id="0"/>
       <w:r>
         <w:rPr>
           <w:rFonts w:ascii="Arial" w:hAnsi="Arial"/>
@@ -1558,75 +1153,29 @@
         </w:rPr>
         <w:t xml:space="preserve">We are glad to announce today that </w:t>
       </w:r>
-      <w:proofErr w:type="gramStart"/>
       <w:r>
         <w:rPr>
           <w:rFonts w:ascii="Arial" w:hAnsi="Arial" w:cs="Helv"/>
           <w:color w:val="000000"/>
           <w:lang w:val="en-GB" w:eastAsia="zh-CN"/>
         </w:rPr>
-        <w:t xml:space="preserve">{{ </w:t>
-      </w:r>
-      <w:proofErr w:type="spellStart"/>
+        <w:t>{{ vendor.vendor_name }}</w:t>
+      </w:r>
       <w:r>
         <w:rPr>
           <w:rFonts w:ascii="Arial" w:hAnsi="Arial" w:cs="Helv"/>
           <w:color w:val="000000"/>
           <w:lang w:val="en-GB" w:eastAsia="zh-CN"/>
         </w:rPr>
-        <w:t>vendor</w:t>
-      </w:r>
-      <w:proofErr w:type="gramEnd"/>
+        <w:t xml:space="preserve"> is nominated for the project </w:t>
+      </w:r>
       <w:r>
         <w:rPr>
           <w:rFonts w:ascii="Arial" w:hAnsi="Arial" w:cs="Helv"/>
           <w:color w:val="000000"/>
           <w:lang w:val="en-GB" w:eastAsia="zh-CN"/>
         </w:rPr>
-        <w:t>.vendor_name</w:t>
-      </w:r>
-      <w:proofErr w:type="spellEnd"/>
-      <w:r>
-        <w:rPr>
-          <w:rFonts w:ascii="Arial" w:hAnsi="Arial" w:cs="Helv"/>
-          <w:color w:val="000000"/>
-          <w:lang w:val="en-GB" w:eastAsia="zh-CN"/>
-        </w:rPr>
-        <w:t xml:space="preserve"> }}</w:t>
-      </w:r>
-      <w:r>
-        <w:rPr>
-          <w:rFonts w:ascii="Arial" w:hAnsi="Arial" w:cs="Helv"/>
-          <w:color w:val="000000"/>
-          <w:lang w:val="en-GB" w:eastAsia="zh-CN"/>
-        </w:rPr>
-        <w:t xml:space="preserve"> is nominated for the project </w:t>
-      </w:r>
-      <w:r>
-        <w:rPr>
-          <w:rFonts w:ascii="Arial" w:hAnsi="Arial" w:cs="Helv"/>
-          <w:color w:val="000000"/>
-          <w:lang w:val="en-GB" w:eastAsia="zh-CN"/>
-        </w:rPr>
-        <w:t xml:space="preserve">{{ </w:t>
-      </w:r>
-      <w:proofErr w:type="spellStart"/>
-      <w:r>
-        <w:rPr>
-          <w:rFonts w:ascii="Arial" w:hAnsi="Arial" w:cs="Helv"/>
-          <w:color w:val="000000"/>
-          <w:lang w:val="en-GB" w:eastAsia="zh-CN"/>
-        </w:rPr>
-        <w:t>project.project_name</w:t>
-      </w:r>
-      <w:proofErr w:type="spellEnd"/>
-      <w:r>
-        <w:rPr>
-          <w:rFonts w:ascii="Arial" w:hAnsi="Arial" w:cs="Helv"/>
-          <w:color w:val="000000"/>
-          <w:lang w:val="en-GB" w:eastAsia="zh-CN"/>
-        </w:rPr>
-        <w:t xml:space="preserve"> or ‘’}}</w:t>
+        <w:t>{{ project.project_name or ‘’}}</w:t>
       </w:r>
       <w:r>
         <w:rPr>
@@ -1934,25 +1483,25 @@
                 <w:szCs w:val="18"/>
                 <w:lang w:val="en-US"/>
               </w:rPr>
-              <w:fldChar w:fldCharType="begin"/>
-            </w:r>
-            <w:r>
-              <w:rPr>
-                <w:rFonts w:ascii="Arial" w:hAnsi="Arial" w:cs="Arial"/>
-                <w:sz w:val="18"/>
-                <w:szCs w:val="18"/>
-                <w:lang w:val="en-US"/>
-              </w:rPr>
-              <w:instrText>MACROBUTTON NoMacro [year]</w:instrText>
-            </w:r>
-            <w:r>
-              <w:rPr>
-                <w:rFonts w:ascii="Arial" w:hAnsi="Arial" w:cs="Arial"/>
-                <w:sz w:val="18"/>
-                <w:szCs w:val="18"/>
-                <w:lang w:val="en-US"/>
-              </w:rPr>
-              <w:fldChar w:fldCharType="end"/>
+              <w:t>{{y0</w:t>
+            </w:r>
+            <w:r>
+              <w:rPr>
+                <w:rFonts w:ascii="Arial" w:hAnsi="Arial" w:cs="Arial" w:hint="eastAsia"/>
+                <w:sz w:val="18"/>
+                <w:szCs w:val="18"/>
+                <w:lang w:val="en-US" w:eastAsia="zh-CN"/>
+              </w:rPr>
+              <w:t>}}</w:t>
+            </w:r>
+            <w:r>
+              <w:rPr>
+                <w:rFonts w:ascii="Arial" w:hAnsi="Arial" w:cs="Arial"/>
+                <w:sz w:val="18"/>
+                <w:szCs w:val="18"/>
+                <w:lang w:val="en-US"/>
+              </w:rPr>
+              <w:t xml:space="preserve"> </w:t>
             </w:r>
           </w:p>
         </w:tc>
@@ -2087,25 +1636,16 @@
                 <w:szCs w:val="18"/>
                 <w:lang w:val="en-US"/>
               </w:rPr>
-              <w:fldChar w:fldCharType="begin"/>
-            </w:r>
-            <w:r>
-              <w:rPr>
-                <w:rFonts w:ascii="Arial" w:hAnsi="Arial" w:cs="Arial"/>
-                <w:sz w:val="18"/>
-                <w:szCs w:val="18"/>
-                <w:lang w:val="en-US"/>
-              </w:rPr>
-              <w:instrText>MACROBUTTON NoMacro [year]</w:instrText>
-            </w:r>
-            <w:r>
-              <w:rPr>
-                <w:rFonts w:ascii="Arial" w:hAnsi="Arial" w:cs="Arial"/>
-                <w:sz w:val="18"/>
-                <w:szCs w:val="18"/>
-                <w:lang w:val="en-US"/>
-              </w:rPr>
-              <w:fldChar w:fldCharType="end"/>
+              <w:t>{{y0</w:t>
+            </w:r>
+            <w:r>
+              <w:rPr>
+                <w:rFonts w:ascii="Arial" w:hAnsi="Arial" w:cs="Arial" w:hint="eastAsia"/>
+                <w:sz w:val="18"/>
+                <w:szCs w:val="18"/>
+                <w:lang w:val="en-US" w:eastAsia="zh-CN"/>
+              </w:rPr>
+              <w:t>+1}}</w:t>
             </w:r>
           </w:p>
         </w:tc>
@@ -2240,25 +1780,16 @@
                 <w:szCs w:val="18"/>
                 <w:lang w:val="en-US"/>
               </w:rPr>
-              <w:fldChar w:fldCharType="begin"/>
-            </w:r>
-            <w:r>
-              <w:rPr>
-                <w:rFonts w:ascii="Arial" w:hAnsi="Arial" w:cs="Arial"/>
-                <w:sz w:val="18"/>
-                <w:szCs w:val="18"/>
-                <w:lang w:val="en-US"/>
-              </w:rPr>
-              <w:instrText>MACROBUTTON NoMacro [year]</w:instrText>
-            </w:r>
-            <w:r>
-              <w:rPr>
-                <w:rFonts w:ascii="Arial" w:hAnsi="Arial" w:cs="Arial"/>
-                <w:sz w:val="18"/>
-                <w:szCs w:val="18"/>
-                <w:lang w:val="en-US"/>
-              </w:rPr>
-              <w:fldChar w:fldCharType="end"/>
+              <w:t>{{y0</w:t>
+            </w:r>
+            <w:r>
+              <w:rPr>
+                <w:rFonts w:ascii="Arial" w:hAnsi="Arial" w:cs="Arial" w:hint="eastAsia"/>
+                <w:sz w:val="18"/>
+                <w:szCs w:val="18"/>
+                <w:lang w:val="en-US" w:eastAsia="zh-CN"/>
+              </w:rPr>
+              <w:t>+2}}</w:t>
             </w:r>
           </w:p>
         </w:tc>
@@ -2393,25 +1924,16 @@
                 <w:szCs w:val="18"/>
                 <w:lang w:val="en-US"/>
               </w:rPr>
-              <w:fldChar w:fldCharType="begin"/>
-            </w:r>
-            <w:r>
-              <w:rPr>
-                <w:rFonts w:ascii="Arial" w:hAnsi="Arial" w:cs="Arial"/>
-                <w:sz w:val="18"/>
-                <w:szCs w:val="18"/>
-                <w:lang w:val="en-US"/>
-              </w:rPr>
-              <w:instrText>MACROBUTTON NoMacro [year]</w:instrText>
-            </w:r>
-            <w:r>
-              <w:rPr>
-                <w:rFonts w:ascii="Arial" w:hAnsi="Arial" w:cs="Arial"/>
-                <w:sz w:val="18"/>
-                <w:szCs w:val="18"/>
-                <w:lang w:val="en-US"/>
-              </w:rPr>
-              <w:fldChar w:fldCharType="end"/>
+              <w:t>{{y0</w:t>
+            </w:r>
+            <w:r>
+              <w:rPr>
+                <w:rFonts w:ascii="Arial" w:hAnsi="Arial" w:cs="Arial" w:hint="eastAsia"/>
+                <w:sz w:val="18"/>
+                <w:szCs w:val="18"/>
+                <w:lang w:val="en-US" w:eastAsia="zh-CN"/>
+              </w:rPr>
+              <w:t>+3}}</w:t>
             </w:r>
           </w:p>
         </w:tc>
@@ -2546,25 +2068,16 @@
                 <w:szCs w:val="18"/>
                 <w:lang w:val="en-US"/>
               </w:rPr>
-              <w:fldChar w:fldCharType="begin"/>
-            </w:r>
-            <w:r>
-              <w:rPr>
-                <w:rFonts w:ascii="Arial" w:hAnsi="Arial" w:cs="Arial"/>
-                <w:sz w:val="18"/>
-                <w:szCs w:val="18"/>
-                <w:lang w:val="en-US"/>
-              </w:rPr>
-              <w:instrText>MACROBUTTON NoMacro [year]</w:instrText>
-            </w:r>
-            <w:r>
-              <w:rPr>
-                <w:rFonts w:ascii="Arial" w:hAnsi="Arial" w:cs="Arial"/>
-                <w:sz w:val="18"/>
-                <w:szCs w:val="18"/>
-                <w:lang w:val="en-US"/>
-              </w:rPr>
-              <w:fldChar w:fldCharType="end"/>
+              <w:t>{{y0</w:t>
+            </w:r>
+            <w:r>
+              <w:rPr>
+                <w:rFonts w:ascii="Arial" w:hAnsi="Arial" w:cs="Arial" w:hint="eastAsia"/>
+                <w:sz w:val="18"/>
+                <w:szCs w:val="18"/>
+                <w:lang w:val="en-US" w:eastAsia="zh-CN"/>
+              </w:rPr>
+              <w:t>+4}}</w:t>
             </w:r>
           </w:p>
         </w:tc>
@@ -2699,25 +2212,16 @@
                 <w:szCs w:val="18"/>
                 <w:lang w:val="en-US"/>
               </w:rPr>
-              <w:fldChar w:fldCharType="begin"/>
-            </w:r>
-            <w:r>
-              <w:rPr>
-                <w:rFonts w:ascii="Arial" w:hAnsi="Arial" w:cs="Arial"/>
-                <w:sz w:val="18"/>
-                <w:szCs w:val="18"/>
-                <w:lang w:val="en-US"/>
-              </w:rPr>
-              <w:instrText>MACROBUTTON NoMacro [year]</w:instrText>
-            </w:r>
-            <w:r>
-              <w:rPr>
-                <w:rFonts w:ascii="Arial" w:hAnsi="Arial" w:cs="Arial"/>
-                <w:sz w:val="18"/>
-                <w:szCs w:val="18"/>
-                <w:lang w:val="en-US"/>
-              </w:rPr>
-              <w:fldChar w:fldCharType="end"/>
+              <w:t>{{y0</w:t>
+            </w:r>
+            <w:r>
+              <w:rPr>
+                <w:rFonts w:ascii="Arial" w:hAnsi="Arial" w:cs="Arial" w:hint="eastAsia"/>
+                <w:sz w:val="18"/>
+                <w:szCs w:val="18"/>
+                <w:lang w:val="en-US" w:eastAsia="zh-CN"/>
+              </w:rPr>
+              <w:t>+5}}</w:t>
             </w:r>
           </w:p>
         </w:tc>
@@ -2846,25 +2350,16 @@
                 <w:szCs w:val="18"/>
                 <w:lang w:val="en-US"/>
               </w:rPr>
-              <w:fldChar w:fldCharType="begin"/>
-            </w:r>
-            <w:r>
-              <w:rPr>
-                <w:rFonts w:ascii="Arial" w:hAnsi="Arial" w:cs="Arial"/>
-                <w:sz w:val="18"/>
-                <w:szCs w:val="18"/>
-                <w:lang w:val="en-US"/>
-              </w:rPr>
-              <w:instrText>MACROBUTTON NoMacro [year]</w:instrText>
-            </w:r>
-            <w:r>
-              <w:rPr>
-                <w:rFonts w:ascii="Arial" w:hAnsi="Arial" w:cs="Arial"/>
-                <w:sz w:val="18"/>
-                <w:szCs w:val="18"/>
-                <w:lang w:val="en-US"/>
-              </w:rPr>
-              <w:fldChar w:fldCharType="end"/>
+              <w:t>{{y0</w:t>
+            </w:r>
+            <w:r>
+              <w:rPr>
+                <w:rFonts w:ascii="Arial" w:hAnsi="Arial" w:cs="Arial" w:hint="eastAsia"/>
+                <w:sz w:val="18"/>
+                <w:szCs w:val="18"/>
+                <w:lang w:val="en-US" w:eastAsia="zh-CN"/>
+              </w:rPr>
+              <w:t>+6}}</w:t>
             </w:r>
           </w:p>
         </w:tc>
@@ -2925,6 +2420,7 @@
               <w:bottom w:w="0" w:type="dxa"/>
               <w:right w:w="15" w:type="dxa"/>
             </w:tcMar>
+            <w:vAlign w:val="center"/>
           </w:tcPr>
           <w:p>
             <w:pPr>
@@ -2936,6 +2432,15 @@
                 <w:lang w:val="en-US"/>
               </w:rPr>
             </w:pPr>
+            <w:r>
+              <w:rPr>
+                <w:rFonts w:ascii="Arial" w:eastAsia="Arial Unicode MS" w:hAnsi="Arial" w:cs="Arial"/>
+                <w:sz w:val="18"/>
+                <w:szCs w:val="18"/>
+                <w:lang w:val="en-US"/>
+              </w:rPr>
+              <w:t>{{kvol.part_1.vol_y_1 or ‘’}}</w:t>
+            </w:r>
           </w:p>
         </w:tc>
         <w:tc>
@@ -2953,6 +2458,7 @@
               <w:bottom w:w="0" w:type="dxa"/>
               <w:right w:w="15" w:type="dxa"/>
             </w:tcMar>
+            <w:vAlign w:val="center"/>
           </w:tcPr>
           <w:p>
             <w:pPr>
@@ -2964,6 +2470,15 @@
                 <w:lang w:val="en-US"/>
               </w:rPr>
             </w:pPr>
+            <w:r>
+              <w:rPr>
+                <w:rFonts w:ascii="Arial" w:eastAsia="Arial Unicode MS" w:hAnsi="Arial" w:cs="Arial"/>
+                <w:sz w:val="18"/>
+                <w:szCs w:val="18"/>
+                <w:lang w:val="en-US"/>
+              </w:rPr>
+              <w:t>{{kvol.part_1.vol_y_1 or ‘’}}</w:t>
+            </w:r>
           </w:p>
         </w:tc>
         <w:tc>
@@ -2994,6 +2509,15 @@
                 <w:lang w:val="en-US"/>
               </w:rPr>
             </w:pPr>
+            <w:r>
+              <w:rPr>
+                <w:rFonts w:ascii="Arial" w:eastAsia="Arial Unicode MS" w:hAnsi="Arial" w:cs="Arial"/>
+                <w:sz w:val="18"/>
+                <w:szCs w:val="18"/>
+                <w:lang w:val="en-US"/>
+              </w:rPr>
+              <w:t>{{kvol.part_1.vol_y_2 or ‘’}}</w:t>
+            </w:r>
           </w:p>
         </w:tc>
         <w:tc>
@@ -3024,6 +2548,15 @@
                 <w:lang w:val="en-US"/>
               </w:rPr>
             </w:pPr>
+            <w:r>
+              <w:rPr>
+                <w:rFonts w:ascii="Arial" w:eastAsia="Arial Unicode MS" w:hAnsi="Arial" w:cs="Arial"/>
+                <w:sz w:val="18"/>
+                <w:szCs w:val="18"/>
+                <w:lang w:val="en-US"/>
+              </w:rPr>
+              <w:t>{{kvol.part_1.vol_y_3 or ‘’}}</w:t>
+            </w:r>
           </w:p>
         </w:tc>
         <w:tc>
@@ -3054,6 +2587,15 @@
                 <w:lang w:val="en-US"/>
               </w:rPr>
             </w:pPr>
+            <w:r>
+              <w:rPr>
+                <w:rFonts w:ascii="Arial" w:eastAsia="Arial Unicode MS" w:hAnsi="Arial" w:cs="Arial"/>
+                <w:sz w:val="18"/>
+                <w:szCs w:val="18"/>
+                <w:lang w:val="en-US"/>
+              </w:rPr>
+              <w:t>{{kvol.part_1.vol_y_4 or ‘’}}</w:t>
+            </w:r>
           </w:p>
         </w:tc>
         <w:tc>
@@ -3084,6 +2626,15 @@
                 <w:lang w:val="en-US"/>
               </w:rPr>
             </w:pPr>
+            <w:r>
+              <w:rPr>
+                <w:rFonts w:ascii="Arial" w:eastAsia="Arial Unicode MS" w:hAnsi="Arial" w:cs="Arial"/>
+                <w:sz w:val="18"/>
+                <w:szCs w:val="18"/>
+                <w:lang w:val="en-US"/>
+              </w:rPr>
+              <w:t>{{kvol.part_1.vol_y_5 or ‘’}}</w:t>
+            </w:r>
           </w:p>
         </w:tc>
         <w:tc>
@@ -3095,6 +2646,7 @@
               <w:bottom w:val="single" w:sz="4" w:space="0" w:color="auto"/>
               <w:right w:val="single" w:sz="4" w:space="0" w:color="auto"/>
             </w:tcBorders>
+            <w:vAlign w:val="center"/>
           </w:tcPr>
           <w:p>
             <w:pPr>
@@ -3106,6 +2658,15 @@
                 <w:lang w:val="en-US"/>
               </w:rPr>
             </w:pPr>
+            <w:r>
+              <w:rPr>
+                <w:rFonts w:ascii="Arial" w:eastAsia="Arial Unicode MS" w:hAnsi="Arial" w:cs="Arial"/>
+                <w:sz w:val="18"/>
+                <w:szCs w:val="18"/>
+                <w:lang w:val="en-US"/>
+              </w:rPr>
+              <w:t>{{kvol.part_1.vol_y_6 or ‘’}}</w:t>
+            </w:r>
           </w:p>
         </w:tc>
       </w:tr>
@@ -3176,6 +2737,15 @@
                 <w:lang w:val="en-US"/>
               </w:rPr>
             </w:pPr>
+            <w:r>
+              <w:rPr>
+                <w:rFonts w:ascii="Arial" w:eastAsia="Arial Unicode MS" w:hAnsi="Arial" w:cs="Arial"/>
+                <w:sz w:val="18"/>
+                <w:szCs w:val="18"/>
+                <w:lang w:val="en-US"/>
+              </w:rPr>
+              <w:t>{{quotation.part_1.prices.price100_year_1 or ‘’}}</w:t>
+            </w:r>
           </w:p>
         </w:tc>
         <w:tc>
@@ -3194,7 +2764,6 @@
               <w:bottom w:w="0" w:type="dxa"/>
               <w:right w:w="15" w:type="dxa"/>
             </w:tcMar>
-            <w:vAlign w:val="bottom"/>
           </w:tcPr>
           <w:p>
             <w:pPr>
@@ -3206,6 +2775,15 @@
                 <w:lang w:val="en-US"/>
               </w:rPr>
             </w:pPr>
+            <w:r>
+              <w:rPr>
+                <w:rFonts w:ascii="Arial" w:eastAsia="Arial Unicode MS" w:hAnsi="Arial" w:cs="Arial"/>
+                <w:sz w:val="18"/>
+                <w:szCs w:val="18"/>
+                <w:lang w:val="en-US"/>
+              </w:rPr>
+              <w:t>{{quotation.part_1.prices.price100_year_2 or ‘’}}</w:t>
+            </w:r>
           </w:p>
         </w:tc>
         <w:tc>
@@ -3236,6 +2814,15 @@
                 <w:lang w:val="en-US"/>
               </w:rPr>
             </w:pPr>
+            <w:r>
+              <w:rPr>
+                <w:rFonts w:ascii="Arial" w:eastAsia="Arial Unicode MS" w:hAnsi="Arial" w:cs="Arial"/>
+                <w:sz w:val="18"/>
+                <w:szCs w:val="18"/>
+                <w:lang w:val="en-US"/>
+              </w:rPr>
+              <w:t>{{quotation.part_1.prices.price100_year_3 or ‘’}}</w:t>
+            </w:r>
           </w:p>
         </w:tc>
         <w:tc>
@@ -3266,6 +2853,15 @@
                 <w:lang w:val="en-US"/>
               </w:rPr>
             </w:pPr>
+            <w:r>
+              <w:rPr>
+                <w:rFonts w:ascii="Arial" w:eastAsia="Arial Unicode MS" w:hAnsi="Arial" w:cs="Arial"/>
+                <w:sz w:val="18"/>
+                <w:szCs w:val="18"/>
+                <w:lang w:val="en-US"/>
+              </w:rPr>
+              <w:t>{{quotation.part_1.prices.price100_year_4 or ‘’}}</w:t>
+            </w:r>
           </w:p>
         </w:tc>
         <w:tc>
@@ -3296,6 +2892,15 @@
                 <w:lang w:val="en-US"/>
               </w:rPr>
             </w:pPr>
+            <w:r>
+              <w:rPr>
+                <w:rFonts w:ascii="Arial" w:eastAsia="Arial Unicode MS" w:hAnsi="Arial" w:cs="Arial"/>
+                <w:sz w:val="18"/>
+                <w:szCs w:val="18"/>
+                <w:lang w:val="en-US"/>
+              </w:rPr>
+              <w:t>{{quotation.part_1.prices.price100_year_5 or ‘’}}</w:t>
+            </w:r>
           </w:p>
         </w:tc>
         <w:tc>
@@ -3326,6 +2931,15 @@
                 <w:lang w:val="en-US"/>
               </w:rPr>
             </w:pPr>
+            <w:r>
+              <w:rPr>
+                <w:rFonts w:ascii="Arial" w:eastAsia="Arial Unicode MS" w:hAnsi="Arial" w:cs="Arial"/>
+                <w:sz w:val="18"/>
+                <w:szCs w:val="18"/>
+                <w:lang w:val="en-US"/>
+              </w:rPr>
+              <w:t>{{quotation.part_1.prices.price100_year_6 or ‘’}}</w:t>
+            </w:r>
           </w:p>
         </w:tc>
         <w:tc>
@@ -3348,6 +2962,15 @@
                 <w:lang w:val="en-US"/>
               </w:rPr>
             </w:pPr>
+            <w:r>
+              <w:rPr>
+                <w:rFonts w:ascii="Arial" w:eastAsia="Arial Unicode MS" w:hAnsi="Arial" w:cs="Arial"/>
+                <w:sz w:val="18"/>
+                <w:szCs w:val="18"/>
+                <w:lang w:val="en-US"/>
+              </w:rPr>
+              <w:t>{{quotation.part_1.prices.price100_year_7 or ‘’}}</w:t>
+            </w:r>
           </w:p>
         </w:tc>
       </w:tr>
@@ -3921,6 +3544,7 @@
                 <w:szCs w:val="18"/>
                 <w:lang w:val="en-US"/>
               </w:rPr>
+              <w:lastRenderedPageBreak/>
               <w:t>HELLA</w:t>
             </w:r>
           </w:p>
@@ -5074,17 +4698,7 @@
                 <w:szCs w:val="18"/>
                 <w:lang w:val="en-US"/>
               </w:rPr>
-              <w:t xml:space="preserve">Volume </w:t>
-            </w:r>
-            <w:r>
-              <w:rPr>
-                <w:rFonts w:ascii="Arial" w:eastAsia="Arial Unicode MS" w:hAnsi="Arial" w:cs="Arial"/>
-                <w:sz w:val="18"/>
-                <w:szCs w:val="18"/>
-                <w:lang w:val="en-US"/>
-              </w:rPr>
-              <w:lastRenderedPageBreak/>
-              <w:t>indication</w:t>
+              <w:t>Volume indication</w:t>
             </w:r>
           </w:p>
         </w:tc>
@@ -5103,6 +4717,7 @@
               <w:bottom w:w="0" w:type="dxa"/>
               <w:right w:w="15" w:type="dxa"/>
             </w:tcMar>
+            <w:vAlign w:val="center"/>
           </w:tcPr>
           <w:p>
             <w:pPr>
@@ -5114,6 +4729,15 @@
                 <w:lang w:val="en-US"/>
               </w:rPr>
             </w:pPr>
+            <w:r>
+              <w:rPr>
+                <w:rFonts w:ascii="Arial" w:eastAsia="Arial Unicode MS" w:hAnsi="Arial" w:cs="Arial"/>
+                <w:sz w:val="18"/>
+                <w:szCs w:val="18"/>
+                <w:lang w:val="en-US"/>
+              </w:rPr>
+              <w:t>{{kvol.part_2.vol_y_1 or ‘’}}</w:t>
+            </w:r>
           </w:p>
         </w:tc>
         <w:tc>
@@ -5131,6 +4755,7 @@
               <w:bottom w:w="0" w:type="dxa"/>
               <w:right w:w="15" w:type="dxa"/>
             </w:tcMar>
+            <w:vAlign w:val="center"/>
           </w:tcPr>
           <w:p>
             <w:pPr>
@@ -5142,6 +4767,15 @@
                 <w:lang w:val="en-US"/>
               </w:rPr>
             </w:pPr>
+            <w:r>
+              <w:rPr>
+                <w:rFonts w:ascii="Arial" w:eastAsia="Arial Unicode MS" w:hAnsi="Arial" w:cs="Arial"/>
+                <w:sz w:val="18"/>
+                <w:szCs w:val="18"/>
+                <w:lang w:val="en-US"/>
+              </w:rPr>
+              <w:t>{{kvol.part_2.vol_y_2 or ‘’}}</w:t>
+            </w:r>
           </w:p>
         </w:tc>
         <w:tc>
@@ -5172,6 +4806,15 @@
                 <w:lang w:val="en-US"/>
               </w:rPr>
             </w:pPr>
+            <w:r>
+              <w:rPr>
+                <w:rFonts w:ascii="Arial" w:eastAsia="Arial Unicode MS" w:hAnsi="Arial" w:cs="Arial"/>
+                <w:sz w:val="18"/>
+                <w:szCs w:val="18"/>
+                <w:lang w:val="en-US"/>
+              </w:rPr>
+              <w:t>{{kvol.part_2.vol_y_3 or ‘’}}</w:t>
+            </w:r>
           </w:p>
         </w:tc>
         <w:tc>
@@ -5202,6 +4845,15 @@
                 <w:lang w:val="en-US"/>
               </w:rPr>
             </w:pPr>
+            <w:r>
+              <w:rPr>
+                <w:rFonts w:ascii="Arial" w:eastAsia="Arial Unicode MS" w:hAnsi="Arial" w:cs="Arial"/>
+                <w:sz w:val="18"/>
+                <w:szCs w:val="18"/>
+                <w:lang w:val="en-US"/>
+              </w:rPr>
+              <w:t>{{kvol.part_2.vol_y_4 or ‘’}}</w:t>
+            </w:r>
           </w:p>
         </w:tc>
         <w:tc>
@@ -5232,6 +4884,15 @@
                 <w:lang w:val="en-US"/>
               </w:rPr>
             </w:pPr>
+            <w:r>
+              <w:rPr>
+                <w:rFonts w:ascii="Arial" w:eastAsia="Arial Unicode MS" w:hAnsi="Arial" w:cs="Arial"/>
+                <w:sz w:val="18"/>
+                <w:szCs w:val="18"/>
+                <w:lang w:val="en-US"/>
+              </w:rPr>
+              <w:t>{{kvol.part_2.vol_y_5 or ‘’}}</w:t>
+            </w:r>
           </w:p>
         </w:tc>
         <w:tc>
@@ -5262,6 +4923,15 @@
                 <w:lang w:val="en-US"/>
               </w:rPr>
             </w:pPr>
+            <w:r>
+              <w:rPr>
+                <w:rFonts w:ascii="Arial" w:eastAsia="Arial Unicode MS" w:hAnsi="Arial" w:cs="Arial"/>
+                <w:sz w:val="18"/>
+                <w:szCs w:val="18"/>
+                <w:lang w:val="en-US"/>
+              </w:rPr>
+              <w:t>{{kvol.part_2.vol_y_6 or ‘’}}</w:t>
+            </w:r>
           </w:p>
         </w:tc>
         <w:tc>
@@ -5273,6 +4943,7 @@
               <w:bottom w:val="single" w:sz="4" w:space="0" w:color="auto"/>
               <w:right w:val="single" w:sz="4" w:space="0" w:color="auto"/>
             </w:tcBorders>
+            <w:vAlign w:val="center"/>
           </w:tcPr>
           <w:p>
             <w:pPr>
@@ -5284,6 +4955,15 @@
                 <w:lang w:val="en-US"/>
               </w:rPr>
             </w:pPr>
+            <w:r>
+              <w:rPr>
+                <w:rFonts w:ascii="Arial" w:eastAsia="Arial Unicode MS" w:hAnsi="Arial" w:cs="Arial"/>
+                <w:sz w:val="18"/>
+                <w:szCs w:val="18"/>
+                <w:lang w:val="en-US"/>
+              </w:rPr>
+              <w:t>{{kvol.part_2.vol_y_17 or ‘’}}</w:t>
+            </w:r>
           </w:p>
         </w:tc>
       </w:tr>
@@ -5354,6 +5034,15 @@
                 <w:lang w:val="en-US"/>
               </w:rPr>
             </w:pPr>
+            <w:r>
+              <w:rPr>
+                <w:rFonts w:ascii="Arial" w:eastAsia="Arial Unicode MS" w:hAnsi="Arial" w:cs="Arial"/>
+                <w:sz w:val="18"/>
+                <w:szCs w:val="18"/>
+                <w:lang w:val="en-US"/>
+              </w:rPr>
+              <w:t>{{quotation.part_2.prices.price100_year_1 or ‘’}}</w:t>
+            </w:r>
           </w:p>
         </w:tc>
         <w:tc>
@@ -5372,7 +5061,6 @@
               <w:bottom w:w="0" w:type="dxa"/>
               <w:right w:w="15" w:type="dxa"/>
             </w:tcMar>
-            <w:vAlign w:val="bottom"/>
           </w:tcPr>
           <w:p>
             <w:pPr>
@@ -5384,6 +5072,15 @@
                 <w:lang w:val="en-US"/>
               </w:rPr>
             </w:pPr>
+            <w:r>
+              <w:rPr>
+                <w:rFonts w:ascii="Arial" w:eastAsia="Arial Unicode MS" w:hAnsi="Arial" w:cs="Arial"/>
+                <w:sz w:val="18"/>
+                <w:szCs w:val="18"/>
+                <w:lang w:val="en-US"/>
+              </w:rPr>
+              <w:t>{{quotation.part_2.prices.price100_year_2 or ‘’}}</w:t>
+            </w:r>
           </w:p>
         </w:tc>
         <w:tc>
@@ -5414,6 +5111,15 @@
                 <w:lang w:val="en-US"/>
               </w:rPr>
             </w:pPr>
+            <w:r>
+              <w:rPr>
+                <w:rFonts w:ascii="Arial" w:eastAsia="Arial Unicode MS" w:hAnsi="Arial" w:cs="Arial"/>
+                <w:sz w:val="18"/>
+                <w:szCs w:val="18"/>
+                <w:lang w:val="en-US"/>
+              </w:rPr>
+              <w:t>{{quotation.part_2.prices.price100_year_3 or ‘’}}</w:t>
+            </w:r>
           </w:p>
         </w:tc>
         <w:tc>
@@ -5444,6 +5150,15 @@
                 <w:lang w:val="en-US"/>
               </w:rPr>
             </w:pPr>
+            <w:r>
+              <w:rPr>
+                <w:rFonts w:ascii="Arial" w:eastAsia="Arial Unicode MS" w:hAnsi="Arial" w:cs="Arial"/>
+                <w:sz w:val="18"/>
+                <w:szCs w:val="18"/>
+                <w:lang w:val="en-US"/>
+              </w:rPr>
+              <w:t>{{quotation.part_2.prices.price100_year_4 or ‘’}}</w:t>
+            </w:r>
           </w:p>
         </w:tc>
         <w:tc>
@@ -5474,6 +5189,15 @@
                 <w:lang w:val="en-US"/>
               </w:rPr>
             </w:pPr>
+            <w:r>
+              <w:rPr>
+                <w:rFonts w:ascii="Arial" w:eastAsia="Arial Unicode MS" w:hAnsi="Arial" w:cs="Arial"/>
+                <w:sz w:val="18"/>
+                <w:szCs w:val="18"/>
+                <w:lang w:val="en-US"/>
+              </w:rPr>
+              <w:t>{{quotation.part_2.prices.price100_year_5 or ‘’}}</w:t>
+            </w:r>
           </w:p>
         </w:tc>
         <w:tc>
@@ -5504,6 +5228,15 @@
                 <w:lang w:val="en-US"/>
               </w:rPr>
             </w:pPr>
+            <w:r>
+              <w:rPr>
+                <w:rFonts w:ascii="Arial" w:eastAsia="Arial Unicode MS" w:hAnsi="Arial" w:cs="Arial"/>
+                <w:sz w:val="18"/>
+                <w:szCs w:val="18"/>
+                <w:lang w:val="en-US"/>
+              </w:rPr>
+              <w:t>{{quotation.part_2.prices.price100_year_6 or ‘’}}</w:t>
+            </w:r>
           </w:p>
         </w:tc>
         <w:tc>
@@ -5526,6 +5259,15 @@
                 <w:lang w:val="en-US"/>
               </w:rPr>
             </w:pPr>
+            <w:r>
+              <w:rPr>
+                <w:rFonts w:ascii="Arial" w:eastAsia="Arial Unicode MS" w:hAnsi="Arial" w:cs="Arial"/>
+                <w:sz w:val="18"/>
+                <w:szCs w:val="18"/>
+                <w:lang w:val="en-US"/>
+              </w:rPr>
+              <w:t>{{quotation.part_2.prices.price100_year_7 or ‘’}}</w:t>
+            </w:r>
           </w:p>
         </w:tc>
       </w:tr>
@@ -7271,6 +7013,7 @@
               <w:bottom w:w="0" w:type="dxa"/>
               <w:right w:w="15" w:type="dxa"/>
             </w:tcMar>
+            <w:vAlign w:val="center"/>
           </w:tcPr>
           <w:p>
             <w:pPr>
@@ -7282,6 +7025,15 @@
                 <w:lang w:val="en-US"/>
               </w:rPr>
             </w:pPr>
+            <w:r>
+              <w:rPr>
+                <w:rFonts w:ascii="Arial" w:eastAsia="Arial Unicode MS" w:hAnsi="Arial" w:cs="Arial"/>
+                <w:sz w:val="18"/>
+                <w:szCs w:val="18"/>
+                <w:lang w:val="en-US"/>
+              </w:rPr>
+              <w:t>{{kvol.part_3.vol_y_1 or ‘’}}</w:t>
+            </w:r>
           </w:p>
         </w:tc>
         <w:tc>
@@ -7299,6 +7051,7 @@
               <w:bottom w:w="0" w:type="dxa"/>
               <w:right w:w="15" w:type="dxa"/>
             </w:tcMar>
+            <w:vAlign w:val="center"/>
           </w:tcPr>
           <w:p>
             <w:pPr>
@@ -7310,6 +7063,15 @@
                 <w:lang w:val="en-US"/>
               </w:rPr>
             </w:pPr>
+            <w:r>
+              <w:rPr>
+                <w:rFonts w:ascii="Arial" w:eastAsia="Arial Unicode MS" w:hAnsi="Arial" w:cs="Arial"/>
+                <w:sz w:val="18"/>
+                <w:szCs w:val="18"/>
+                <w:lang w:val="en-US"/>
+              </w:rPr>
+              <w:t>{{kvol.part_3.vol_y_2 or ‘’}}</w:t>
+            </w:r>
           </w:p>
         </w:tc>
         <w:tc>
@@ -7340,6 +7102,15 @@
                 <w:lang w:val="en-US"/>
               </w:rPr>
             </w:pPr>
+            <w:r>
+              <w:rPr>
+                <w:rFonts w:ascii="Arial" w:eastAsia="Arial Unicode MS" w:hAnsi="Arial" w:cs="Arial"/>
+                <w:sz w:val="18"/>
+                <w:szCs w:val="18"/>
+                <w:lang w:val="en-US"/>
+              </w:rPr>
+              <w:t>{{kvol.part_3.vol_y_3 or ‘’}}</w:t>
+            </w:r>
           </w:p>
         </w:tc>
         <w:tc>
@@ -7370,6 +7141,15 @@
                 <w:lang w:val="en-US"/>
               </w:rPr>
             </w:pPr>
+            <w:r>
+              <w:rPr>
+                <w:rFonts w:ascii="Arial" w:eastAsia="Arial Unicode MS" w:hAnsi="Arial" w:cs="Arial"/>
+                <w:sz w:val="18"/>
+                <w:szCs w:val="18"/>
+                <w:lang w:val="en-US"/>
+              </w:rPr>
+              <w:t>{{kvol.part_3.vol_y_4 or ‘’}}</w:t>
+            </w:r>
           </w:p>
         </w:tc>
         <w:tc>
@@ -7400,6 +7180,15 @@
                 <w:lang w:val="en-US"/>
               </w:rPr>
             </w:pPr>
+            <w:r>
+              <w:rPr>
+                <w:rFonts w:ascii="Arial" w:eastAsia="Arial Unicode MS" w:hAnsi="Arial" w:cs="Arial"/>
+                <w:sz w:val="18"/>
+                <w:szCs w:val="18"/>
+                <w:lang w:val="en-US"/>
+              </w:rPr>
+              <w:t>{{kvol.part_3.vol_y_5 or ‘’}}</w:t>
+            </w:r>
           </w:p>
         </w:tc>
         <w:tc>
@@ -7430,6 +7219,15 @@
                 <w:lang w:val="en-US"/>
               </w:rPr>
             </w:pPr>
+            <w:r>
+              <w:rPr>
+                <w:rFonts w:ascii="Arial" w:eastAsia="Arial Unicode MS" w:hAnsi="Arial" w:cs="Arial"/>
+                <w:sz w:val="18"/>
+                <w:szCs w:val="18"/>
+                <w:lang w:val="en-US"/>
+              </w:rPr>
+              <w:t>{{kvol.part_3.vol_y_6 or ‘’}}</w:t>
+            </w:r>
           </w:p>
         </w:tc>
         <w:tc>
@@ -7441,6 +7239,7 @@
               <w:bottom w:val="single" w:sz="4" w:space="0" w:color="auto"/>
               <w:right w:val="single" w:sz="4" w:space="0" w:color="auto"/>
             </w:tcBorders>
+            <w:vAlign w:val="center"/>
           </w:tcPr>
           <w:p>
             <w:pPr>
@@ -7452,6 +7251,15 @@
                 <w:lang w:val="en-US"/>
               </w:rPr>
             </w:pPr>
+            <w:r>
+              <w:rPr>
+                <w:rFonts w:ascii="Arial" w:eastAsia="Arial Unicode MS" w:hAnsi="Arial" w:cs="Arial"/>
+                <w:sz w:val="18"/>
+                <w:szCs w:val="18"/>
+                <w:lang w:val="en-US"/>
+              </w:rPr>
+              <w:t>{{kvol.part_3.vol_y_17 or ‘’}}</w:t>
+            </w:r>
           </w:p>
         </w:tc>
       </w:tr>
@@ -7522,6 +7330,15 @@
                 <w:lang w:val="en-US"/>
               </w:rPr>
             </w:pPr>
+            <w:r>
+              <w:rPr>
+                <w:rFonts w:ascii="Arial" w:eastAsia="Arial Unicode MS" w:hAnsi="Arial" w:cs="Arial"/>
+                <w:sz w:val="18"/>
+                <w:szCs w:val="18"/>
+                <w:lang w:val="en-US"/>
+              </w:rPr>
+              <w:t>{{quotation.part_3.prices.price100_year_1 or ‘’}}</w:t>
+            </w:r>
           </w:p>
         </w:tc>
         <w:tc>
@@ -7540,7 +7357,6 @@
               <w:bottom w:w="0" w:type="dxa"/>
               <w:right w:w="15" w:type="dxa"/>
             </w:tcMar>
-            <w:vAlign w:val="bottom"/>
           </w:tcPr>
           <w:p>
             <w:pPr>
@@ -7552,6 +7368,15 @@
                 <w:lang w:val="en-US"/>
               </w:rPr>
             </w:pPr>
+            <w:r>
+              <w:rPr>
+                <w:rFonts w:ascii="Arial" w:eastAsia="Arial Unicode MS" w:hAnsi="Arial" w:cs="Arial"/>
+                <w:sz w:val="18"/>
+                <w:szCs w:val="18"/>
+                <w:lang w:val="en-US"/>
+              </w:rPr>
+              <w:t>{{quotation.part_3.prices.price100_year_2 or ‘’}}</w:t>
+            </w:r>
           </w:p>
         </w:tc>
         <w:tc>
@@ -7582,6 +7407,15 @@
                 <w:lang w:val="en-US"/>
               </w:rPr>
             </w:pPr>
+            <w:r>
+              <w:rPr>
+                <w:rFonts w:ascii="Arial" w:eastAsia="Arial Unicode MS" w:hAnsi="Arial" w:cs="Arial"/>
+                <w:sz w:val="18"/>
+                <w:szCs w:val="18"/>
+                <w:lang w:val="en-US"/>
+              </w:rPr>
+              <w:t>{{quotation.part_3.prices.price100_year_3 or ‘’}}</w:t>
+            </w:r>
           </w:p>
         </w:tc>
         <w:tc>
@@ -7612,6 +7446,15 @@
                 <w:lang w:val="en-US"/>
               </w:rPr>
             </w:pPr>
+            <w:r>
+              <w:rPr>
+                <w:rFonts w:ascii="Arial" w:eastAsia="Arial Unicode MS" w:hAnsi="Arial" w:cs="Arial"/>
+                <w:sz w:val="18"/>
+                <w:szCs w:val="18"/>
+                <w:lang w:val="en-US"/>
+              </w:rPr>
+              <w:t>{{quotation.part_3.prices.price100_year_4 or ‘’}}</w:t>
+            </w:r>
           </w:p>
         </w:tc>
         <w:tc>
@@ -7642,6 +7485,15 @@
                 <w:lang w:val="en-US"/>
               </w:rPr>
             </w:pPr>
+            <w:r>
+              <w:rPr>
+                <w:rFonts w:ascii="Arial" w:eastAsia="Arial Unicode MS" w:hAnsi="Arial" w:cs="Arial"/>
+                <w:sz w:val="18"/>
+                <w:szCs w:val="18"/>
+                <w:lang w:val="en-US"/>
+              </w:rPr>
+              <w:t>{{quotation.part_3.prices.price100_year_5 or ‘’}}</w:t>
+            </w:r>
           </w:p>
         </w:tc>
         <w:tc>
@@ -7672,6 +7524,15 @@
                 <w:lang w:val="en-US"/>
               </w:rPr>
             </w:pPr>
+            <w:r>
+              <w:rPr>
+                <w:rFonts w:ascii="Arial" w:eastAsia="Arial Unicode MS" w:hAnsi="Arial" w:cs="Arial"/>
+                <w:sz w:val="18"/>
+                <w:szCs w:val="18"/>
+                <w:lang w:val="en-US"/>
+              </w:rPr>
+              <w:t>{{quotation.part_3.prices.price100_year_6 or ‘’}}</w:t>
+            </w:r>
           </w:p>
         </w:tc>
         <w:tc>
@@ -7694,6 +7555,15 @@
                 <w:lang w:val="en-US"/>
               </w:rPr>
             </w:pPr>
+            <w:r>
+              <w:rPr>
+                <w:rFonts w:ascii="Arial" w:eastAsia="Arial Unicode MS" w:hAnsi="Arial" w:cs="Arial"/>
+                <w:sz w:val="18"/>
+                <w:szCs w:val="18"/>
+                <w:lang w:val="en-US"/>
+              </w:rPr>
+              <w:t>{{quotation.part_3.prices.price100_year_7 or ‘’}}</w:t>
+            </w:r>
           </w:p>
         </w:tc>
       </w:tr>
@@ -8530,25 +8400,7 @@
           <w:color w:val="000000"/>
           <w:lang w:val="en-GB" w:eastAsia="zh-CN"/>
         </w:rPr>
-        <w:t xml:space="preserve">All projects will not be single sourced but with certain delivery shares. Xxx and Hella made a </w:t>
-      </w:r>
-      <w:proofErr w:type="gramStart"/>
-      <w:r>
-        <w:rPr>
-          <w:rFonts w:ascii="Arial" w:hAnsi="Arial" w:cs="Helv"/>
-          <w:color w:val="000000"/>
-          <w:lang w:val="en-GB" w:eastAsia="zh-CN"/>
-        </w:rPr>
-        <w:t>long term</w:t>
-      </w:r>
-      <w:proofErr w:type="gramEnd"/>
-      <w:r>
-        <w:rPr>
-          <w:rFonts w:ascii="Arial" w:hAnsi="Arial" w:cs="Helv"/>
-          <w:color w:val="000000"/>
-          <w:lang w:val="en-GB" w:eastAsia="zh-CN"/>
-        </w:rPr>
-        <w:t xml:space="preserve"> agreement for the part numbers</w:t>
+        <w:t>All projects will not be single sourced but with certain delivery shares. Xxx and Hella made a long term agreement for the part numbers</w:t>
       </w:r>
       <w:r>
         <w:rPr>
@@ -8694,6 +8546,7 @@
           <w:color w:val="000000"/>
           <w:lang w:val="en-GB" w:eastAsia="zh-CN"/>
         </w:rPr>
+        <w:lastRenderedPageBreak/>
         <w:t>3. Timeline and Pricing</w:t>
       </w:r>
     </w:p>
@@ -9026,7 +8879,6 @@
                 <w:szCs w:val="18"/>
                 <w:lang w:val="en-US"/>
               </w:rPr>
-              <w:lastRenderedPageBreak/>
               <w:t>(C-samples)</w:t>
             </w:r>
           </w:p>
@@ -9313,15 +9165,13 @@
         </w:rPr>
         <w:t xml:space="preserve"> </w:t>
       </w:r>
-      <w:proofErr w:type="spellStart"/>
       <w:r>
         <w:rPr>
           <w:rFonts w:ascii="Arial" w:hAnsi="Arial" w:cs="Helv"/>
           <w:lang w:val="en-GB" w:eastAsia="zh-CN"/>
         </w:rPr>
-        <w:t>Investmens</w:t>
-      </w:r>
-      <w:proofErr w:type="spellEnd"/>
+        <w:t>Investments</w:t>
+      </w:r>
       <w:r>
         <w:rPr>
           <w:rFonts w:ascii="Arial" w:hAnsi="Arial" w:cs="Helv"/>
@@ -9380,46 +9230,14 @@
           <w:rFonts w:ascii="Arial" w:hAnsi="Arial" w:cs="Helv"/>
           <w:lang w:val="en-GB" w:eastAsia="zh-CN"/>
         </w:rPr>
-        <w:t xml:space="preserve"> Samples </w:t>
-      </w:r>
-      <w:proofErr w:type="gramStart"/>
+        <w:t xml:space="preserve"> Samples have to be delivered at a price of 2-times series pricing and within a maximum lead-time of 4 weeks.</w:t>
+      </w:r>
       <w:r>
         <w:rPr>
           <w:rFonts w:ascii="Arial" w:hAnsi="Arial" w:cs="Helv"/>
           <w:lang w:val="en-GB" w:eastAsia="zh-CN"/>
         </w:rPr>
-        <w:t>have to</w:t>
-      </w:r>
-      <w:proofErr w:type="gramEnd"/>
-      <w:r>
-        <w:rPr>
-          <w:rFonts w:ascii="Arial" w:hAnsi="Arial" w:cs="Helv"/>
-          <w:lang w:val="en-GB" w:eastAsia="zh-CN"/>
-        </w:rPr>
-        <w:t xml:space="preserve"> be delivered at a price of 2-times series pricing and within a maximum lead-time of 4 weeks.</w:t>
-      </w:r>
-      <w:r>
-        <w:rPr>
-          <w:rFonts w:ascii="Arial" w:hAnsi="Arial" w:cs="Helv"/>
-          <w:lang w:val="en-GB" w:eastAsia="zh-CN"/>
-        </w:rPr>
-        <w:t xml:space="preserve"> C-samples and following quantities </w:t>
-      </w:r>
-      <w:proofErr w:type="gramStart"/>
-      <w:r>
-        <w:rPr>
-          <w:rFonts w:ascii="Arial" w:hAnsi="Arial" w:cs="Helv"/>
-          <w:lang w:val="en-GB" w:eastAsia="zh-CN"/>
-        </w:rPr>
-        <w:t>have to</w:t>
-      </w:r>
-      <w:proofErr w:type="gramEnd"/>
-      <w:r>
-        <w:rPr>
-          <w:rFonts w:ascii="Arial" w:hAnsi="Arial" w:cs="Helv"/>
-          <w:lang w:val="en-GB" w:eastAsia="zh-CN"/>
-        </w:rPr>
-        <w:t xml:space="preserve"> be provided with series pricing.</w:t>
+        <w:t xml:space="preserve"> C-samples and following quantities have to be provided with series pricing.</w:t>
       </w:r>
     </w:p>
     <w:p>
@@ -9491,7 +9309,6 @@
           <w:lang w:val="en-GB" w:eastAsia="zh-CN"/>
         </w:rPr>
       </w:pPr>
-      <w:proofErr w:type="gramStart"/>
       <w:r>
         <w:rPr>
           <w:rFonts w:ascii="Arial" w:hAnsi="Arial" w:cs="Helv"/>
@@ -9514,7 +9331,6 @@
         </w:rPr>
         <w:t>.</w:t>
       </w:r>
-      <w:proofErr w:type="gramEnd"/>
       <w:r>
         <w:rPr>
           <w:rFonts w:ascii="Arial" w:hAnsi="Arial" w:cs="Helv"/>
@@ -9732,23 +9548,7 @@
           <w:rFonts w:ascii="Arial" w:hAnsi="Arial" w:cs="Helv"/>
           <w:lang w:val="en-GB" w:eastAsia="zh-CN"/>
         </w:rPr>
-        <w:t xml:space="preserve">, are not included in the nomination price and might lead to a new sourcing if necessary. Changes caused by the supplier </w:t>
-      </w:r>
-      <w:proofErr w:type="gramStart"/>
-      <w:r>
-        <w:rPr>
-          <w:rFonts w:ascii="Arial" w:hAnsi="Arial" w:cs="Helv"/>
-          <w:lang w:val="en-GB" w:eastAsia="zh-CN"/>
-        </w:rPr>
-        <w:t>have to</w:t>
-      </w:r>
-      <w:proofErr w:type="gramEnd"/>
-      <w:r>
-        <w:rPr>
-          <w:rFonts w:ascii="Arial" w:hAnsi="Arial" w:cs="Helv"/>
-          <w:lang w:val="en-GB" w:eastAsia="zh-CN"/>
-        </w:rPr>
-        <w:t xml:space="preserve"> follow the PCN-process.</w:t>
+        <w:t>, are not included in the nomination price and might lead to a new sourcing if necessary. Changes caused by the supplier have to follow the PCN-process.</w:t>
       </w:r>
     </w:p>
     <w:p>
@@ -11274,10 +11074,12 @@
       </w:r>
     </w:p>
     <w:sectPr>
-      <w:headerReference w:type="default" r:id="rId11"/>
-      <w:footerReference w:type="default" r:id="rId12"/>
-      <w:headerReference w:type="first" r:id="rId13"/>
-      <w:footerReference w:type="first" r:id="rId14"/>
+      <w:headerReference w:type="even" r:id="rId11"/>
+      <w:headerReference w:type="default" r:id="rId12"/>
+      <w:footerReference w:type="even" r:id="rId13"/>
+      <w:footerReference w:type="default" r:id="rId14"/>
+      <w:headerReference w:type="first" r:id="rId15"/>
+      <w:footerReference w:type="first" r:id="rId16"/>
       <w:pgSz w:w="11906" w:h="16838" w:code="9"/>
       <w:pgMar w:top="2948" w:right="1418" w:bottom="1985" w:left="1134" w:header="0" w:footer="454" w:gutter="0"/>
       <w:cols w:space="720"/>
@@ -11308,6 +11110,16 @@
 </file>
 
 <file path=word/footer1.xml><?xml version="1.0" encoding="utf-8"?>
+<w:ftr xmlns:wpc="http://schemas.microsoft.com/office/word/2010/wordprocessingCanvas" xmlns:cx="http://schemas.microsoft.com/office/drawing/2014/chartex" xmlns:cx1="http://schemas.microsoft.com/office/drawing/2015/9/8/chartex" xmlns:cx2="http://schemas.microsoft.com/office/drawing/2015/10/21/chartex" xmlns:cx3="http://schemas.microsoft.com/office/drawing/2016/5/9/chartex" xmlns:cx4="http://schemas.microsoft.com/office/drawing/2016/5/10/chartex" xmlns:cx5="http://schemas.microsoft.com/office/drawing/2016/5/11/chartex" xmlns:cx6="http://schemas.microsoft.com/office/drawing/2016/5/12/chartex" xmlns:cx7="http://schemas.microsoft.com/office/drawing/2016/5/13/chartex" xmlns:cx8="http://schemas.microsoft.com/office/drawing/2016/5/14/chartex" xmlns:mc="http://schemas.openxmlformats.org/markup-compatibility/2006" xmlns:aink="http://schemas.microsoft.com/office/drawing/2016/ink" xmlns:am3d="http://schemas.microsoft.com/office/drawing/2017/model3d" xmlns:o="urn:schemas-microsoft-com:office:office" xmlns:r="http://schemas.openxmlformats.org/officeDocument/2006/relationships" xmlns:m="http://schemas.openxmlformats.org/officeDocument/2006/math" xmlns:v="urn:schemas-microsoft-com:vml" xmlns:wp14="http://schemas.microsoft.com/office/word/2010/wordprocessingDrawing" xmlns:wp="http://schemas.openxmlformats.org/drawingml/2006/wordprocessingDrawing" xmlns:w10="urn:schemas-microsoft-com:office:word" xmlns:w="http://schemas.openxmlformats.org/wordprocessingml/2006/main" xmlns:w14="http://schemas.microsoft.com/office/word/2010/wordml" xmlns:w15="http://schemas.microsoft.com/office/word/2012/wordml" xmlns:w16cid="http://schemas.microsoft.com/office/word/2016/wordml/cid" xmlns:w16se="http://schemas.microsoft.com/office/word/2015/wordml/symex" xmlns:wpg="http://schemas.microsoft.com/office/word/2010/wordprocessingGroup" xmlns:wpi="http://schemas.microsoft.com/office/word/2010/wordprocessingInk" xmlns:wne="http://schemas.microsoft.com/office/word/2006/wordml" xmlns:wps="http://schemas.microsoft.com/office/word/2010/wordprocessingShape" mc:Ignorable="w14 w15 w16se w16cid wp14">
+  <w:p>
+    <w:pPr>
+      <w:pStyle w:val="Footer"/>
+    </w:pPr>
+  </w:p>
+</w:ftr>
+</file>
+
+<file path=word/footer2.xml><?xml version="1.0" encoding="utf-8"?>
 <w:ftr xmlns:wpc="http://schemas.microsoft.com/office/word/2010/wordprocessingCanvas" xmlns:cx="http://schemas.microsoft.com/office/drawing/2014/chartex" xmlns:cx1="http://schemas.microsoft.com/office/drawing/2015/9/8/chartex" xmlns:cx2="http://schemas.microsoft.com/office/drawing/2015/10/21/chartex" xmlns:cx3="http://schemas.microsoft.com/office/drawing/2016/5/9/chartex" xmlns:cx4="http://schemas.microsoft.com/office/drawing/2016/5/10/chartex" xmlns:cx5="http://schemas.microsoft.com/office/drawing/2016/5/11/chartex" xmlns:cx6="http://schemas.microsoft.com/office/drawing/2016/5/12/chartex" xmlns:cx7="http://schemas.microsoft.com/office/drawing/2016/5/13/chartex" xmlns:cx8="http://schemas.microsoft.com/office/drawing/2016/5/14/chartex" xmlns:mc="http://schemas.openxmlformats.org/markup-compatibility/2006" xmlns:aink="http://schemas.microsoft.com/office/drawing/2016/ink" xmlns:am3d="http://schemas.microsoft.com/office/drawing/2017/model3d" xmlns:o="urn:schemas-microsoft-com:office:office" xmlns:r="http://schemas.openxmlformats.org/officeDocument/2006/relationships" xmlns:m="http://schemas.openxmlformats.org/officeDocument/2006/math" xmlns:v="urn:schemas-microsoft-com:vml" xmlns:wp14="http://schemas.microsoft.com/office/word/2010/wordprocessingDrawing" xmlns:wp="http://schemas.openxmlformats.org/drawingml/2006/wordprocessingDrawing" xmlns:w10="urn:schemas-microsoft-com:office:word" xmlns:w="http://schemas.openxmlformats.org/wordprocessingml/2006/main" xmlns:w14="http://schemas.microsoft.com/office/word/2010/wordml" xmlns:w15="http://schemas.microsoft.com/office/word/2012/wordml" xmlns:w16cid="http://schemas.microsoft.com/office/word/2016/wordml/cid" xmlns:w16se="http://schemas.microsoft.com/office/word/2015/wordml/symex" xmlns:wpg="http://schemas.microsoft.com/office/word/2010/wordprocessingGroup" xmlns:wpi="http://schemas.microsoft.com/office/word/2010/wordprocessingInk" xmlns:wne="http://schemas.microsoft.com/office/word/2006/wordml" xmlns:wps="http://schemas.microsoft.com/office/word/2010/wordprocessingShape" mc:Ignorable="w14 w15 w16se w16cid wp14">
   <w:sdt>
     <w:sdtPr>
@@ -11770,7 +11582,7 @@
 </w:ftr>
 </file>
 
-<file path=word/footer2.xml><?xml version="1.0" encoding="utf-8"?>
+<file path=word/footer3.xml><?xml version="1.0" encoding="utf-8"?>
 <w:ftr xmlns:wpc="http://schemas.microsoft.com/office/word/2010/wordprocessingCanvas" xmlns:cx="http://schemas.microsoft.com/office/drawing/2014/chartex" xmlns:cx1="http://schemas.microsoft.com/office/drawing/2015/9/8/chartex" xmlns:cx2="http://schemas.microsoft.com/office/drawing/2015/10/21/chartex" xmlns:cx3="http://schemas.microsoft.com/office/drawing/2016/5/9/chartex" xmlns:cx4="http://schemas.microsoft.com/office/drawing/2016/5/10/chartex" xmlns:cx5="http://schemas.microsoft.com/office/drawing/2016/5/11/chartex" xmlns:cx6="http://schemas.microsoft.com/office/drawing/2016/5/12/chartex" xmlns:cx7="http://schemas.microsoft.com/office/drawing/2016/5/13/chartex" xmlns:cx8="http://schemas.microsoft.com/office/drawing/2016/5/14/chartex" xmlns:mc="http://schemas.openxmlformats.org/markup-compatibility/2006" xmlns:aink="http://schemas.microsoft.com/office/drawing/2016/ink" xmlns:am3d="http://schemas.microsoft.com/office/drawing/2017/model3d" xmlns:o="urn:schemas-microsoft-com:office:office" xmlns:r="http://schemas.openxmlformats.org/officeDocument/2006/relationships" xmlns:m="http://schemas.openxmlformats.org/officeDocument/2006/math" xmlns:v="urn:schemas-microsoft-com:vml" xmlns:wp14="http://schemas.microsoft.com/office/word/2010/wordprocessingDrawing" xmlns:wp="http://schemas.openxmlformats.org/drawingml/2006/wordprocessingDrawing" xmlns:w10="urn:schemas-microsoft-com:office:word" xmlns:w="http://schemas.openxmlformats.org/wordprocessingml/2006/main" xmlns:w14="http://schemas.microsoft.com/office/word/2010/wordml" xmlns:w15="http://schemas.microsoft.com/office/word/2012/wordml" xmlns:w16cid="http://schemas.microsoft.com/office/word/2016/wordml/cid" xmlns:w16se="http://schemas.microsoft.com/office/word/2015/wordml/symex" xmlns:wpg="http://schemas.microsoft.com/office/word/2010/wordprocessingGroup" xmlns:wpi="http://schemas.microsoft.com/office/word/2010/wordprocessingInk" xmlns:wne="http://schemas.microsoft.com/office/word/2006/wordml" xmlns:wps="http://schemas.microsoft.com/office/word/2010/wordprocessingShape" mc:Ignorable="w14 w15 w16se w16cid wp14">
   <w:p>
     <w:pPr>
@@ -11897,18 +11709,7 @@
         <w:szCs w:val="12"/>
         <w:lang w:val="en-US"/>
       </w:rPr>
-      <w:t xml:space="preserve"> </w:t>
-    </w:r>
-    <w:proofErr w:type="gramStart"/>
-    <w:r>
-      <w:rPr>
-        <w:rFonts w:ascii="Arial" w:hAnsi="Arial" w:cs="HellaDINUniversal-Medium"/>
-        <w:color w:val="002545"/>
-        <w:sz w:val="12"/>
-        <w:szCs w:val="12"/>
-        <w:lang w:val="en-US"/>
-      </w:rPr>
-      <w:t xml:space="preserve">Lippstadt  </w:t>
+      <w:t xml:space="preserve"> Lippstadt  </w:t>
     </w:r>
     <w:r>
       <w:rPr>
@@ -11919,19 +11720,7 @@
         <w:szCs w:val="12"/>
         <w:lang w:val="en-US"/>
       </w:rPr>
-      <w:t>Commercial</w:t>
-    </w:r>
-    <w:proofErr w:type="gramEnd"/>
-    <w:r>
-      <w:rPr>
-        <w:rFonts w:ascii="Arial" w:hAnsi="Arial" w:cs="HellaDINUniversal-Medium"/>
-        <w:b/>
-        <w:color w:val="002545"/>
-        <w:sz w:val="12"/>
-        <w:szCs w:val="12"/>
-        <w:lang w:val="en-US"/>
-      </w:rPr>
-      <w:t xml:space="preserve"> Register</w:t>
+      <w:t>Commercial Register</w:t>
     </w:r>
     <w:r>
       <w:rPr>
@@ -12110,74 +11899,7 @@
         <w:szCs w:val="12"/>
         <w:lang w:val="en-US"/>
       </w:rPr>
-      <w:t xml:space="preserve">Dr. Wolfgang </w:t>
-    </w:r>
-    <w:proofErr w:type="spellStart"/>
-    <w:r>
-      <w:rPr>
-        <w:rFonts w:ascii="Arial" w:hAnsi="Arial" w:cs="HellaDINUniversal-Medium"/>
-        <w:color w:val="002545"/>
-        <w:sz w:val="12"/>
-        <w:szCs w:val="12"/>
-        <w:lang w:val="en-US"/>
-      </w:rPr>
-      <w:t>Ollig</w:t>
-    </w:r>
-    <w:proofErr w:type="spellEnd"/>
-    <w:r>
-      <w:rPr>
-        <w:rFonts w:ascii="Arial" w:hAnsi="Arial" w:cs="HellaDINUniversal-Medium"/>
-        <w:color w:val="002545"/>
-        <w:sz w:val="12"/>
-        <w:szCs w:val="12"/>
-        <w:lang w:val="en-US"/>
-      </w:rPr>
-      <w:t xml:space="preserve">, Stefan </w:t>
-    </w:r>
-    <w:proofErr w:type="spellStart"/>
-    <w:r>
-      <w:rPr>
-        <w:rFonts w:ascii="Arial" w:hAnsi="Arial" w:cs="HellaDINUniversal-Medium"/>
-        <w:color w:val="002545"/>
-        <w:sz w:val="12"/>
-        <w:szCs w:val="12"/>
-        <w:lang w:val="en-US"/>
-      </w:rPr>
-      <w:t>Osterhage</w:t>
-    </w:r>
-    <w:proofErr w:type="spellEnd"/>
-    <w:r>
-      <w:rPr>
-        <w:rFonts w:ascii="Arial" w:hAnsi="Arial" w:cs="HellaDINUniversal-Medium"/>
-        <w:color w:val="002545"/>
-        <w:sz w:val="12"/>
-        <w:szCs w:val="12"/>
-        <w:lang w:val="en-US"/>
-      </w:rPr>
-      <w:t xml:space="preserve">, Dr. Matthias </w:t>
-    </w:r>
-    <w:proofErr w:type="spellStart"/>
-    <w:proofErr w:type="gramStart"/>
-    <w:r>
-      <w:rPr>
-        <w:rFonts w:ascii="Arial" w:hAnsi="Arial" w:cs="HellaDINUniversal-Medium"/>
-        <w:color w:val="002545"/>
-        <w:sz w:val="12"/>
-        <w:szCs w:val="12"/>
-        <w:lang w:val="en-US"/>
-      </w:rPr>
-      <w:t>Schöllmann</w:t>
-    </w:r>
-    <w:proofErr w:type="spellEnd"/>
-    <w:r>
-      <w:rPr>
-        <w:rFonts w:ascii="Arial" w:hAnsi="Arial" w:cs="HellaDINUniversal-Medium"/>
-        <w:color w:val="002545"/>
-        <w:sz w:val="12"/>
-        <w:szCs w:val="12"/>
-        <w:lang w:val="en-US"/>
-      </w:rPr>
-      <w:t xml:space="preserve">  </w:t>
+      <w:t xml:space="preserve">Dr. Wolfgang Ollig, Stefan Osterhage, Dr. Matthias Schöllmann  </w:t>
     </w:r>
     <w:r>
       <w:rPr>
@@ -12188,19 +11910,7 @@
         <w:szCs w:val="12"/>
         <w:lang w:val="en-US"/>
       </w:rPr>
-      <w:t>Chairman</w:t>
-    </w:r>
-    <w:proofErr w:type="gramEnd"/>
-    <w:r>
-      <w:rPr>
-        <w:rFonts w:ascii="Arial" w:hAnsi="Arial" w:cs="HellaDINUniversal-Medium"/>
-        <w:b/>
-        <w:color w:val="002545"/>
-        <w:sz w:val="12"/>
-        <w:szCs w:val="12"/>
-        <w:lang w:val="en-US"/>
-      </w:rPr>
-      <w:t xml:space="preserve"> of the Supervisory Board</w:t>
+      <w:t>Chairman of the Supervisory Board</w:t>
     </w:r>
     <w:r>
       <w:rPr>
@@ -12210,20 +11920,8 @@
         <w:szCs w:val="12"/>
         <w:lang w:val="en-US"/>
       </w:rPr>
-      <w:t xml:space="preserve"> Prof. Dr. Michael Hoffmann-</w:t>
+      <w:t xml:space="preserve"> Prof. Dr. Michael Hoffmann-Becking</w:t>
     </w:r>
-    <w:proofErr w:type="spellStart"/>
-    <w:r>
-      <w:rPr>
-        <w:rFonts w:ascii="Arial" w:hAnsi="Arial" w:cs="HellaDINUniversal-Medium"/>
-        <w:color w:val="002545"/>
-        <w:sz w:val="12"/>
-        <w:szCs w:val="12"/>
-        <w:lang w:val="en-US"/>
-      </w:rPr>
-      <w:t>Becking</w:t>
-    </w:r>
-    <w:proofErr w:type="spellEnd"/>
   </w:p>
   <w:p>
     <w:pPr>
@@ -12277,6 +11975,16 @@
 <w:hdr xmlns:wpc="http://schemas.microsoft.com/office/word/2010/wordprocessingCanvas" xmlns:cx="http://schemas.microsoft.com/office/drawing/2014/chartex" xmlns:cx1="http://schemas.microsoft.com/office/drawing/2015/9/8/chartex" xmlns:cx2="http://schemas.microsoft.com/office/drawing/2015/10/21/chartex" xmlns:cx3="http://schemas.microsoft.com/office/drawing/2016/5/9/chartex" xmlns:cx4="http://schemas.microsoft.com/office/drawing/2016/5/10/chartex" xmlns:cx5="http://schemas.microsoft.com/office/drawing/2016/5/11/chartex" xmlns:cx6="http://schemas.microsoft.com/office/drawing/2016/5/12/chartex" xmlns:cx7="http://schemas.microsoft.com/office/drawing/2016/5/13/chartex" xmlns:cx8="http://schemas.microsoft.com/office/drawing/2016/5/14/chartex" xmlns:mc="http://schemas.openxmlformats.org/markup-compatibility/2006" xmlns:aink="http://schemas.microsoft.com/office/drawing/2016/ink" xmlns:am3d="http://schemas.microsoft.com/office/drawing/2017/model3d" xmlns:o="urn:schemas-microsoft-com:office:office" xmlns:r="http://schemas.openxmlformats.org/officeDocument/2006/relationships" xmlns:m="http://schemas.openxmlformats.org/officeDocument/2006/math" xmlns:v="urn:schemas-microsoft-com:vml" xmlns:wp14="http://schemas.microsoft.com/office/word/2010/wordprocessingDrawing" xmlns:wp="http://schemas.openxmlformats.org/drawingml/2006/wordprocessingDrawing" xmlns:w10="urn:schemas-microsoft-com:office:word" xmlns:w="http://schemas.openxmlformats.org/wordprocessingml/2006/main" xmlns:w14="http://schemas.microsoft.com/office/word/2010/wordml" xmlns:w15="http://schemas.microsoft.com/office/word/2012/wordml" xmlns:w16cid="http://schemas.microsoft.com/office/word/2016/wordml/cid" xmlns:w16se="http://schemas.microsoft.com/office/word/2015/wordml/symex" xmlns:wpg="http://schemas.microsoft.com/office/word/2010/wordprocessingGroup" xmlns:wpi="http://schemas.microsoft.com/office/word/2010/wordprocessingInk" xmlns:wne="http://schemas.microsoft.com/office/word/2006/wordml" xmlns:wps="http://schemas.microsoft.com/office/word/2010/wordprocessingShape" mc:Ignorable="w14 w15 w16se w16cid wp14">
   <w:p>
     <w:pPr>
+      <w:pStyle w:val="Header"/>
+    </w:pPr>
+  </w:p>
+</w:hdr>
+</file>
+
+<file path=word/header2.xml><?xml version="1.0" encoding="utf-8"?>
+<w:hdr xmlns:wpc="http://schemas.microsoft.com/office/word/2010/wordprocessingCanvas" xmlns:cx="http://schemas.microsoft.com/office/drawing/2014/chartex" xmlns:cx1="http://schemas.microsoft.com/office/drawing/2015/9/8/chartex" xmlns:cx2="http://schemas.microsoft.com/office/drawing/2015/10/21/chartex" xmlns:cx3="http://schemas.microsoft.com/office/drawing/2016/5/9/chartex" xmlns:cx4="http://schemas.microsoft.com/office/drawing/2016/5/10/chartex" xmlns:cx5="http://schemas.microsoft.com/office/drawing/2016/5/11/chartex" xmlns:cx6="http://schemas.microsoft.com/office/drawing/2016/5/12/chartex" xmlns:cx7="http://schemas.microsoft.com/office/drawing/2016/5/13/chartex" xmlns:cx8="http://schemas.microsoft.com/office/drawing/2016/5/14/chartex" xmlns:mc="http://schemas.openxmlformats.org/markup-compatibility/2006" xmlns:aink="http://schemas.microsoft.com/office/drawing/2016/ink" xmlns:am3d="http://schemas.microsoft.com/office/drawing/2017/model3d" xmlns:o="urn:schemas-microsoft-com:office:office" xmlns:r="http://schemas.openxmlformats.org/officeDocument/2006/relationships" xmlns:m="http://schemas.openxmlformats.org/officeDocument/2006/math" xmlns:v="urn:schemas-microsoft-com:vml" xmlns:wp14="http://schemas.microsoft.com/office/word/2010/wordprocessingDrawing" xmlns:wp="http://schemas.openxmlformats.org/drawingml/2006/wordprocessingDrawing" xmlns:w10="urn:schemas-microsoft-com:office:word" xmlns:w="http://schemas.openxmlformats.org/wordprocessingml/2006/main" xmlns:w14="http://schemas.microsoft.com/office/word/2010/wordml" xmlns:w15="http://schemas.microsoft.com/office/word/2012/wordml" xmlns:w16cid="http://schemas.microsoft.com/office/word/2016/wordml/cid" xmlns:w16se="http://schemas.microsoft.com/office/word/2015/wordml/symex" xmlns:wpg="http://schemas.microsoft.com/office/word/2010/wordprocessingGroup" xmlns:wpi="http://schemas.microsoft.com/office/word/2010/wordprocessingInk" xmlns:wne="http://schemas.microsoft.com/office/word/2006/wordml" xmlns:wps="http://schemas.microsoft.com/office/word/2010/wordprocessingShape" mc:Ignorable="w14 w15 w16se w16cid wp14">
+  <w:p>
+    <w:pPr>
       <w:framePr w:w="357" w:h="28" w:wrap="around" w:vAnchor="page" w:hAnchor="page" w:x="171" w:y="4735"/>
       <w:shd w:val="solid" w:color="FFFFFF" w:fill="FFFFFF"/>
     </w:pPr>
@@ -12287,7 +11995,7 @@
       <mc:AlternateContent>
         <mc:Choice Requires="wps">
           <w:drawing>
-            <wp:anchor distT="0" distB="0" distL="114300" distR="114300" simplePos="0" relativeHeight="251660800" behindDoc="0" locked="0" layoutInCell="0" allowOverlap="1" wp14:anchorId="648BC432" wp14:editId="542D332B">
+            <wp:anchor distT="0" distB="0" distL="114300" distR="114300" simplePos="0" relativeHeight="251662336" behindDoc="0" locked="0" layoutInCell="0" allowOverlap="1" wp14:anchorId="648BC432" wp14:editId="542D332B">
               <wp:simplePos x="0" y="0"/>
               <wp:positionH relativeFrom="page">
                 <wp:posOffset>0</wp:posOffset>
@@ -12366,8 +12074,7 @@
               <v:stroke joinstyle="miter"/>
               <v:path gradientshapeok="t" o:connecttype="rect"/>
             </v:shapetype>
-            <v:shape id="MSIPCM175f44fe9ad6906ce215333f" o:spid="_x0000_s1026" type="#_x0000_t202" alt="{&quot;HashCode&quot;:1415178747,&quot;Height&quot;:841.0,&quot;Width&quot;:595.0,&quot;Placement&quot;:&quot;Header&quot;,&quot;Index&quot;:&quot;Primary&quot;,&quot;Section&quot;:1,&quot;Top&quot;:0.0,&quot;Left&quot;:0.0}" style="position:absolute;margin-left:0;margin-top:15pt;width:595.3pt;height:21pt;z-index:251660800;visibility:visible;mso-wrap-style:square;mso-wrap-distance-left:9pt;mso-wrap-distance-top:0;mso-wrap-distance-right:9pt;mso-wrap-distance-bottom:0;mso-position-horizontal:absolute;mso-position-horizontal-relative:page;mso-position-vertical:absolute;mso-position-vertical-relative:page;v-text-anchor:top" o:gfxdata="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" o:allowincell="f" filled="f" stroked="f" strokeweight=".5pt">
-              <v:fill o:detectmouseclick="t"/>
+            <v:shape id="MSIPCM175f44fe9ad6906ce215333f" o:spid="_x0000_s1026" type="#_x0000_t202" alt="{&quot;HashCode&quot;:1415178747,&quot;Height&quot;:841.0,&quot;Width&quot;:595.0,&quot;Placement&quot;:&quot;Header&quot;,&quot;Index&quot;:&quot;Primary&quot;,&quot;Section&quot;:1,&quot;Top&quot;:0.0,&quot;Left&quot;:0.0}" style="position:absolute;margin-left:0;margin-top:15pt;width:595.3pt;height:21pt;z-index:251662336;visibility:visible;mso-wrap-style:square;mso-wrap-distance-left:9pt;mso-wrap-distance-top:0;mso-wrap-distance-right:9pt;mso-wrap-distance-bottom:0;mso-position-horizontal:absolute;mso-position-horizontal-relative:page;mso-position-vertical:absolute;mso-position-vertical-relative:page;v-text-anchor:top" o:gfxdata="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" o:allowincell="f" filled="f" stroked="f" strokeweight=".5pt">
               <v:textbox inset=",0,20pt,0">
                 <w:txbxContent>
                   <w:p>
@@ -12419,7 +12126,7 @@
         <w:noProof/>
       </w:rPr>
       <w:drawing>
-        <wp:anchor distT="0" distB="0" distL="114300" distR="114300" simplePos="0" relativeHeight="251657728" behindDoc="1" locked="0" layoutInCell="1" allowOverlap="1" wp14:anchorId="4A4F6F82" wp14:editId="4A4F6F83">
+        <wp:anchor distT="0" distB="0" distL="114300" distR="114300" simplePos="0" relativeHeight="251656192" behindDoc="1" locked="0" layoutInCell="1" allowOverlap="1" wp14:anchorId="4A4F6F82" wp14:editId="4A4F6F83">
           <wp:simplePos x="0" y="0"/>
           <wp:positionH relativeFrom="column">
             <wp:posOffset>4957445</wp:posOffset>
@@ -12500,7 +12207,7 @@
 </w:hdr>
 </file>
 
-<file path=word/header2.xml><?xml version="1.0" encoding="utf-8"?>
+<file path=word/header3.xml><?xml version="1.0" encoding="utf-8"?>
 <w:hdr xmlns:wpc="http://schemas.microsoft.com/office/word/2010/wordprocessingCanvas" xmlns:cx="http://schemas.microsoft.com/office/drawing/2014/chartex" xmlns:cx1="http://schemas.microsoft.com/office/drawing/2015/9/8/chartex" xmlns:cx2="http://schemas.microsoft.com/office/drawing/2015/10/21/chartex" xmlns:cx3="http://schemas.microsoft.com/office/drawing/2016/5/9/chartex" xmlns:cx4="http://schemas.microsoft.com/office/drawing/2016/5/10/chartex" xmlns:cx5="http://schemas.microsoft.com/office/drawing/2016/5/11/chartex" xmlns:cx6="http://schemas.microsoft.com/office/drawing/2016/5/12/chartex" xmlns:cx7="http://schemas.microsoft.com/office/drawing/2016/5/13/chartex" xmlns:cx8="http://schemas.microsoft.com/office/drawing/2016/5/14/chartex" xmlns:mc="http://schemas.openxmlformats.org/markup-compatibility/2006" xmlns:aink="http://schemas.microsoft.com/office/drawing/2016/ink" xmlns:am3d="http://schemas.microsoft.com/office/drawing/2017/model3d" xmlns:o="urn:schemas-microsoft-com:office:office" xmlns:r="http://schemas.openxmlformats.org/officeDocument/2006/relationships" xmlns:m="http://schemas.openxmlformats.org/officeDocument/2006/math" xmlns:v="urn:schemas-microsoft-com:vml" xmlns:wp14="http://schemas.microsoft.com/office/word/2010/wordprocessingDrawing" xmlns:wp="http://schemas.openxmlformats.org/drawingml/2006/wordprocessingDrawing" xmlns:w10="urn:schemas-microsoft-com:office:word" xmlns:w="http://schemas.openxmlformats.org/wordprocessingml/2006/main" xmlns:w14="http://schemas.microsoft.com/office/word/2010/wordml" xmlns:w15="http://schemas.microsoft.com/office/word/2012/wordml" xmlns:w16cid="http://schemas.microsoft.com/office/word/2016/wordml/cid" xmlns:w16se="http://schemas.microsoft.com/office/word/2015/wordml/symex" xmlns:wpg="http://schemas.microsoft.com/office/word/2010/wordprocessingGroup" xmlns:wpi="http://schemas.microsoft.com/office/word/2010/wordprocessingInk" xmlns:wne="http://schemas.microsoft.com/office/word/2006/wordml" xmlns:wps="http://schemas.microsoft.com/office/word/2010/wordprocessingShape" mc:Ignorable="w14 w15 w16se w16cid wp14">
   <w:p>
     <w:pPr>
@@ -12524,7 +12231,7 @@
       <mc:AlternateContent>
         <mc:Choice Requires="wps">
           <w:drawing>
-            <wp:anchor distT="0" distB="0" distL="114300" distR="114300" simplePos="0" relativeHeight="251661824" behindDoc="0" locked="0" layoutInCell="0" allowOverlap="1" wp14:anchorId="5545F768" wp14:editId="34202291">
+            <wp:anchor distT="0" distB="0" distL="114300" distR="114300" simplePos="0" relativeHeight="251664384" behindDoc="0" locked="0" layoutInCell="0" allowOverlap="1" wp14:anchorId="5545F768" wp14:editId="34202291">
               <wp:simplePos x="0" y="0"/>
               <wp:positionH relativeFrom="page">
                 <wp:posOffset>0</wp:posOffset>
@@ -12580,23 +12287,7 @@
                               <w:color w:val="737373"/>
                               <w:sz w:val="18"/>
                             </w:rPr>
-                            <w:t xml:space="preserve"> </w:t>
-                          </w:r>
-                          <w:r>
-                            <w:rPr>
-                              <w:rFonts w:ascii="Arial" w:hAnsi="Arial" w:cs="Arial"/>
-                              <w:color w:val="737373"/>
-                              <w:sz w:val="18"/>
-                            </w:rPr>
-                            <w:t xml:space="preserve">Copyright </w:t>
-                          </w:r>
-                          <w:r>
-                            <w:rPr>
-                              <w:rFonts w:ascii="Arial" w:hAnsi="Arial" w:cs="Arial"/>
-                              <w:color w:val="737373"/>
-                              <w:sz w:val="18"/>
-                            </w:rPr>
-                            <w:t xml:space="preserve">Protection: Confidential - ISO 16016 </w:t>
+                            <w:t xml:space="preserve"> Copyright Protection: Confidential - ISO 16016 </w:t>
                           </w:r>
                         </w:p>
                       </w:txbxContent>
@@ -12619,8 +12310,7 @@
               <v:stroke joinstyle="miter"/>
               <v:path gradientshapeok="t" o:connecttype="rect"/>
             </v:shapetype>
-            <v:shape id="MSIPCMf9334a729d26b8da8fdeabf0" o:spid="_x0000_s1027" type="#_x0000_t202" alt="{&quot;HashCode&quot;:1415178747,&quot;Height&quot;:841.0,&quot;Width&quot;:595.0,&quot;Placement&quot;:&quot;Header&quot;,&quot;Index&quot;:&quot;FirstPage&quot;,&quot;Section&quot;:1,&quot;Top&quot;:0.0,&quot;Left&quot;:0.0}" style="position:absolute;margin-left:0;margin-top:15pt;width:595.3pt;height:21pt;z-index:251661824;visibility:visible;mso-wrap-style:square;mso-wrap-distance-left:9pt;mso-wrap-distance-top:0;mso-wrap-distance-right:9pt;mso-wrap-distance-bottom:0;mso-position-horizontal:absolute;mso-position-horizontal-relative:page;mso-position-vertical:absolute;mso-position-vertical-relative:page;v-text-anchor:top" o:gfxdata="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" o:allowincell="f" filled="f" stroked="f" strokeweight=".5pt">
-              <v:fill o:detectmouseclick="t"/>
+            <v:shape id="MSIPCMf9334a729d26b8da8fdeabf0" o:spid="_x0000_s1027" type="#_x0000_t202" alt="{&quot;HashCode&quot;:1415178747,&quot;Height&quot;:841.0,&quot;Width&quot;:595.0,&quot;Placement&quot;:&quot;Header&quot;,&quot;Index&quot;:&quot;FirstPage&quot;,&quot;Section&quot;:1,&quot;Top&quot;:0.0,&quot;Left&quot;:0.0}" style="position:absolute;margin-left:0;margin-top:15pt;width:595.3pt;height:21pt;z-index:251664384;visibility:visible;mso-wrap-style:square;mso-wrap-distance-left:9pt;mso-wrap-distance-top:0;mso-wrap-distance-right:9pt;mso-wrap-distance-bottom:0;mso-position-horizontal:absolute;mso-position-horizontal-relative:page;mso-position-vertical:absolute;mso-position-vertical-relative:page;v-text-anchor:top" o:gfxdata="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" o:allowincell="f" filled="f" stroked="f" strokeweight=".5pt">
               <v:textbox inset=",0,20pt,0">
                 <w:txbxContent>
                   <w:p>
@@ -12638,23 +12328,7 @@
                         <w:color w:val="737373"/>
                         <w:sz w:val="18"/>
                       </w:rPr>
-                      <w:t xml:space="preserve"> </w:t>
-                    </w:r>
-                    <w:r>
-                      <w:rPr>
-                        <w:rFonts w:ascii="Arial" w:hAnsi="Arial" w:cs="Arial"/>
-                        <w:color w:val="737373"/>
-                        <w:sz w:val="18"/>
-                      </w:rPr>
-                      <w:t xml:space="preserve">Copyright </w:t>
-                    </w:r>
-                    <w:r>
-                      <w:rPr>
-                        <w:rFonts w:ascii="Arial" w:hAnsi="Arial" w:cs="Arial"/>
-                        <w:color w:val="737373"/>
-                        <w:sz w:val="18"/>
-                      </w:rPr>
-                      <w:t xml:space="preserve">Protection: Confidential - ISO 16016 </w:t>
+                      <w:t xml:space="preserve"> Copyright Protection: Confidential - ISO 16016 </w:t>
                     </w:r>
                   </w:p>
                 </w:txbxContent>
@@ -12700,57 +12374,8 @@
         <w:szCs w:val="15"/>
         <w:lang w:val="en-US"/>
       </w:rPr>
-      <w:t xml:space="preserve">HELLA </w:t>
+      <w:t xml:space="preserve">HELLA KGaA Hueck &amp; Co. </w:t>
     </w:r>
-    <w:proofErr w:type="spellStart"/>
-    <w:r>
-      <w:rPr>
-        <w:rFonts w:ascii="Arial" w:hAnsi="Arial" w:cs="HellaDINUniversal-Medium"/>
-        <w:b/>
-        <w:color w:val="002545"/>
-        <w:sz w:val="12"/>
-        <w:szCs w:val="15"/>
-        <w:lang w:val="en-US"/>
-      </w:rPr>
-      <w:t>KGaA</w:t>
-    </w:r>
-    <w:proofErr w:type="spellEnd"/>
-    <w:r>
-      <w:rPr>
-        <w:rFonts w:ascii="Arial" w:hAnsi="Arial" w:cs="HellaDINUniversal-Medium"/>
-        <w:b/>
-        <w:color w:val="002545"/>
-        <w:sz w:val="12"/>
-        <w:szCs w:val="15"/>
-        <w:lang w:val="en-US"/>
-      </w:rPr>
-      <w:t xml:space="preserve"> </w:t>
-    </w:r>
-    <w:proofErr w:type="spellStart"/>
-    <w:r>
-      <w:rPr>
-        <w:rFonts w:ascii="Arial" w:hAnsi="Arial" w:cs="HellaDINUniversal-Medium"/>
-        <w:b/>
-        <w:color w:val="002545"/>
-        <w:sz w:val="12"/>
-        <w:szCs w:val="15"/>
-        <w:lang w:val="en-US"/>
-      </w:rPr>
-      <w:t>Hueck</w:t>
-    </w:r>
-    <w:proofErr w:type="spellEnd"/>
-    <w:r>
-      <w:rPr>
-        <w:rFonts w:ascii="Arial" w:hAnsi="Arial" w:cs="HellaDINUniversal-Medium"/>
-        <w:b/>
-        <w:color w:val="002545"/>
-        <w:sz w:val="12"/>
-        <w:szCs w:val="15"/>
-        <w:lang w:val="en-US"/>
-      </w:rPr>
-      <w:t xml:space="preserve"> &amp; Co. </w:t>
-    </w:r>
-    <w:proofErr w:type="spellStart"/>
     <w:r>
       <w:rPr>
         <w:rFonts w:ascii="Arial" w:hAnsi="Arial" w:cs="HellaDINUniversal-Medium"/>
@@ -12759,40 +12384,7 @@
         <w:szCs w:val="15"/>
         <w:lang w:val="en-US"/>
       </w:rPr>
-      <w:t>Rixbecker</w:t>
-    </w:r>
-    <w:proofErr w:type="spellEnd"/>
-    <w:r>
-      <w:rPr>
-        <w:rFonts w:ascii="Arial" w:hAnsi="Arial" w:cs="HellaDINUniversal-Medium"/>
-        <w:color w:val="002545"/>
-        <w:sz w:val="12"/>
-        <w:szCs w:val="15"/>
-        <w:lang w:val="en-US"/>
-      </w:rPr>
-      <w:t xml:space="preserve"> </w:t>
-    </w:r>
-    <w:proofErr w:type="spellStart"/>
-    <w:r>
-      <w:rPr>
-        <w:rFonts w:ascii="Arial" w:hAnsi="Arial" w:cs="HellaDINUniversal-Medium"/>
-        <w:color w:val="002545"/>
-        <w:sz w:val="12"/>
-        <w:szCs w:val="15"/>
-        <w:lang w:val="en-US"/>
-      </w:rPr>
-      <w:t>Straße</w:t>
-    </w:r>
-    <w:proofErr w:type="spellEnd"/>
-    <w:r>
-      <w:rPr>
-        <w:rFonts w:ascii="Arial" w:hAnsi="Arial" w:cs="HellaDINUniversal-Medium"/>
-        <w:color w:val="002545"/>
-        <w:sz w:val="12"/>
-        <w:szCs w:val="15"/>
-        <w:lang w:val="en-US"/>
-      </w:rPr>
-      <w:t xml:space="preserve"> 75, 59552 Lippstadt / Germany</w:t>
+      <w:t>Rixbecker Straße 75, 59552 Lippstadt / Germany</w:t>
     </w:r>
   </w:p>
   <w:p>
@@ -13034,55 +12626,7 @@
         <w:szCs w:val="15"/>
         <w:lang w:val="en-US"/>
       </w:rPr>
-      <w:t xml:space="preserve">HELLA </w:t>
-    </w:r>
-    <w:proofErr w:type="spellStart"/>
-    <w:r>
-      <w:rPr>
-        <w:rFonts w:ascii="Arial" w:hAnsi="Arial" w:cs="HellaDINUniversal-Medium"/>
-        <w:b/>
-        <w:color w:val="002545"/>
-        <w:sz w:val="16"/>
-        <w:szCs w:val="15"/>
-        <w:lang w:val="en-US"/>
-      </w:rPr>
-      <w:t>KGaA</w:t>
-    </w:r>
-    <w:proofErr w:type="spellEnd"/>
-    <w:r>
-      <w:rPr>
-        <w:rFonts w:ascii="Arial" w:hAnsi="Arial" w:cs="HellaDINUniversal-Medium"/>
-        <w:b/>
-        <w:color w:val="002545"/>
-        <w:sz w:val="16"/>
-        <w:szCs w:val="15"/>
-        <w:lang w:val="en-US"/>
-      </w:rPr>
-      <w:t xml:space="preserve"> </w:t>
-    </w:r>
-    <w:proofErr w:type="spellStart"/>
-    <w:r>
-      <w:rPr>
-        <w:rFonts w:ascii="Arial" w:hAnsi="Arial" w:cs="HellaDINUniversal-Medium"/>
-        <w:b/>
-        <w:color w:val="002545"/>
-        <w:sz w:val="16"/>
-        <w:szCs w:val="15"/>
-        <w:lang w:val="en-US"/>
-      </w:rPr>
-      <w:t>Hueck</w:t>
-    </w:r>
-    <w:proofErr w:type="spellEnd"/>
-    <w:r>
-      <w:rPr>
-        <w:rFonts w:ascii="Arial" w:hAnsi="Arial" w:cs="HellaDINUniversal-Medium"/>
-        <w:b/>
-        <w:color w:val="002545"/>
-        <w:sz w:val="16"/>
-        <w:szCs w:val="15"/>
-        <w:lang w:val="en-US"/>
-      </w:rPr>
-      <w:t xml:space="preserve"> &amp; Co.</w:t>
+      <w:t>HELLA KGaA Hueck &amp; Co.</w:t>
     </w:r>
   </w:p>
   <w:p>
@@ -13279,7 +12823,7 @@
         <w:noProof/>
       </w:rPr>
       <w:drawing>
-        <wp:anchor distT="0" distB="0" distL="114300" distR="114300" simplePos="0" relativeHeight="251658752" behindDoc="1" locked="0" layoutInCell="1" allowOverlap="1" wp14:anchorId="4A4F6F84" wp14:editId="4A4F6F85">
+        <wp:anchor distT="0" distB="0" distL="114300" distR="114300" simplePos="0" relativeHeight="251658240" behindDoc="1" locked="0" layoutInCell="1" allowOverlap="1" wp14:anchorId="4A4F6F84" wp14:editId="4A4F6F85">
           <wp:simplePos x="0" y="0"/>
           <wp:positionH relativeFrom="column">
             <wp:posOffset>4957445</wp:posOffset>
@@ -13363,7 +12907,7 @@
       <mc:AlternateContent>
         <mc:Choice Requires="wps">
           <w:drawing>
-            <wp:anchor distT="4294967293" distB="4294967293" distL="114300" distR="114300" simplePos="0" relativeHeight="251655680" behindDoc="0" locked="0" layoutInCell="1" allowOverlap="1" wp14:anchorId="4A4F6F86" wp14:editId="4A4F6F87">
+            <wp:anchor distT="4294967293" distB="4294967293" distL="114300" distR="114300" simplePos="0" relativeHeight="251652096" behindDoc="0" locked="0" layoutInCell="1" allowOverlap="1" wp14:anchorId="4A4F6F86" wp14:editId="4A4F6F87">
               <wp:simplePos x="0" y="0"/>
               <wp:positionH relativeFrom="column">
                 <wp:posOffset>-467360</wp:posOffset>
@@ -13424,7 +12968,7 @@
         </mc:Choice>
         <mc:Fallback>
           <w:pict>
-            <v:line w14:anchorId="766910CE" id="Line 91" o:spid="_x0000_s1026" style="position:absolute;z-index:251655680;visibility:visible;mso-wrap-style:square;mso-width-percent:0;mso-height-percent:0;mso-wrap-distance-left:9pt;mso-wrap-distance-top:-8e-5mm;mso-wrap-distance-right:9pt;mso-wrap-distance-bottom:-8e-5mm;mso-position-horizontal:absolute;mso-position-horizontal-relative:text;mso-position-vertical:absolute;mso-position-vertical-relative:text;mso-width-percent:0;mso-height-percent:0;mso-width-relative:page;mso-height-relative:page" from="-36.8pt,283.5pt" to="-27.8pt,283.5pt" o:gfxdata="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" strokecolor="#002545" strokeweight=".5pt"/>
+            <v:line w14:anchorId="7B7D9C09" id="Line 91" o:spid="_x0000_s1026" style="position:absolute;z-index:251652096;visibility:visible;mso-wrap-style:square;mso-width-percent:0;mso-height-percent:0;mso-wrap-distance-left:9pt;mso-wrap-distance-top:-8e-5mm;mso-wrap-distance-right:9pt;mso-wrap-distance-bottom:-8e-5mm;mso-position-horizontal:absolute;mso-position-horizontal-relative:text;mso-position-vertical:absolute;mso-position-vertical-relative:text;mso-width-percent:0;mso-height-percent:0;mso-width-relative:page;mso-height-relative:page" from="-36.8pt,283.5pt" to="-27.8pt,283.5pt" o:gfxdata="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" strokecolor="#002545" strokeweight=".5pt"/>
           </w:pict>
         </mc:Fallback>
       </mc:AlternateContent>
@@ -13436,7 +12980,7 @@
       <mc:AlternateContent>
         <mc:Choice Requires="wps">
           <w:drawing>
-            <wp:anchor distT="4294967293" distB="4294967293" distL="114300" distR="114300" simplePos="0" relativeHeight="251656704" behindDoc="0" locked="0" layoutInCell="1" allowOverlap="1" wp14:anchorId="4A4F6F88" wp14:editId="4A4F6F89">
+            <wp:anchor distT="4294967293" distB="4294967293" distL="114300" distR="114300" simplePos="0" relativeHeight="251654144" behindDoc="0" locked="0" layoutInCell="1" allowOverlap="1" wp14:anchorId="4A4F6F88" wp14:editId="4A4F6F89">
               <wp:simplePos x="0" y="0"/>
               <wp:positionH relativeFrom="column">
                 <wp:posOffset>-431165</wp:posOffset>
@@ -13497,7 +13041,7 @@
         </mc:Choice>
         <mc:Fallback>
           <w:pict>
-            <v:line w14:anchorId="0BCFEFEA" id="Line 92" o:spid="_x0000_s1026" style="position:absolute;z-index:251656704;visibility:visible;mso-wrap-style:square;mso-width-percent:0;mso-height-percent:0;mso-wrap-distance-left:9pt;mso-wrap-distance-top:-8e-5mm;mso-wrap-distance-right:9pt;mso-wrap-distance-bottom:-8e-5mm;mso-position-horizontal:absolute;mso-position-horizontal-relative:text;mso-position-vertical:absolute;mso-position-vertical-relative:text;mso-width-percent:0;mso-height-percent:0;mso-width-relative:page;mso-height-relative:page" from="-33.95pt,421pt" to="-24.95pt,421pt" o:gfxdata="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" strokecolor="#002545" strokeweight=".5pt"/>
+            <v:line w14:anchorId="4CF2275F" id="Line 92" o:spid="_x0000_s1026" style="position:absolute;z-index:251654144;visibility:visible;mso-wrap-style:square;mso-width-percent:0;mso-height-percent:0;mso-wrap-distance-left:9pt;mso-wrap-distance-top:-8e-5mm;mso-wrap-distance-right:9pt;mso-wrap-distance-bottom:-8e-5mm;mso-position-horizontal:absolute;mso-position-horizontal-relative:text;mso-position-vertical:absolute;mso-position-vertical-relative:text;mso-width-percent:0;mso-height-percent:0;mso-width-relative:page;mso-height-relative:page" from="-33.95pt,421pt" to="-24.95pt,421pt" o:gfxdata="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" strokecolor="#002545" strokeweight=".5pt"/>
           </w:pict>
         </mc:Fallback>
       </mc:AlternateContent>
@@ -13509,7 +13053,7 @@
       <mc:AlternateContent>
         <mc:Choice Requires="wps">
           <w:drawing>
-            <wp:anchor distT="4294967293" distB="4294967293" distL="114300" distR="114300" simplePos="0" relativeHeight="251659776" behindDoc="0" locked="0" layoutInCell="1" allowOverlap="1" wp14:anchorId="4A4F6F8A" wp14:editId="4A4F6F8B">
+            <wp:anchor distT="4294967293" distB="4294967293" distL="114300" distR="114300" simplePos="0" relativeHeight="251660288" behindDoc="0" locked="0" layoutInCell="1" allowOverlap="1" wp14:anchorId="4A4F6F8A" wp14:editId="4A4F6F8B">
               <wp:simplePos x="0" y="0"/>
               <wp:positionH relativeFrom="column">
                 <wp:posOffset>-431165</wp:posOffset>
@@ -13578,7 +13122,7 @@
         </mc:Choice>
         <mc:Fallback>
           <w:pict>
-            <v:line w14:anchorId="38E448F1" id="Line 107" o:spid="_x0000_s1026" style="position:absolute;z-index:251659776;visibility:visible;mso-wrap-style:square;mso-width-percent:0;mso-height-percent:0;mso-wrap-distance-left:9pt;mso-wrap-distance-top:-8e-5mm;mso-wrap-distance-right:9pt;mso-wrap-distance-bottom:-8e-5mm;mso-position-horizontal:absolute;mso-position-horizontal-relative:text;mso-position-vertical:absolute;mso-position-vertical-relative:text;mso-width-percent:0;mso-height-percent:0;mso-width-relative:page;mso-height-relative:page" from="-33.95pt,595.35pt" to="-24.95pt,595.35pt" o:gfxdata="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" strokecolor="#002545" strokeweight=".5pt">
+            <v:line w14:anchorId="3F12FBC9" id="Line 107" o:spid="_x0000_s1026" style="position:absolute;z-index:251660288;visibility:visible;mso-wrap-style:square;mso-width-percent:0;mso-height-percent:0;mso-wrap-distance-left:9pt;mso-wrap-distance-top:-8e-5mm;mso-wrap-distance-right:9pt;mso-wrap-distance-bottom:-8e-5mm;mso-position-horizontal:absolute;mso-position-horizontal-relative:text;mso-position-vertical:absolute;mso-position-vertical-relative:text;mso-width-percent:0;mso-height-percent:0;mso-width-relative:page;mso-height-relative:page" from="-33.95pt,595.35pt" to="-24.95pt,595.35pt" o:gfxdata="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" strokecolor="#002545" strokeweight=".5pt">
               <w10:wrap type="tight"/>
             </v:line>
           </w:pict>
@@ -15611,12 +15155,9 @@
 </file>
 
 <file path=customXml/item1.xml><?xml version="1.0" encoding="utf-8"?>
-<?mso-contentType ?>
-<FormTemplates xmlns="http://schemas.microsoft.com/sharepoint/v3/contenttype/forms">
-  <Display>DocumentLibraryForm</Display>
-  <Edit>DocumentLibraryForm</Edit>
-  <New>DocumentLibraryForm</New>
-</FormTemplates>
+<p:properties xmlns:p="http://schemas.microsoft.com/office/2006/metadata/properties" xmlns:xsi="http://www.w3.org/2001/XMLSchema-instance" xmlns:pc="http://schemas.microsoft.com/office/infopath/2007/PartnerControls">
+  <documentManagement/>
+</p:properties>
 </file>
 
 <file path=customXml/item2.xml><?xml version="1.0" encoding="utf-8"?>
@@ -15752,9 +15293,12 @@
 </file>
 
 <file path=customXml/item3.xml><?xml version="1.0" encoding="utf-8"?>
-<p:properties xmlns:p="http://schemas.microsoft.com/office/2006/metadata/properties" xmlns:xsi="http://www.w3.org/2001/XMLSchema-instance" xmlns:pc="http://schemas.microsoft.com/office/infopath/2007/PartnerControls">
-  <documentManagement/>
-</p:properties>
+<?mso-contentType ?>
+<FormTemplates xmlns="http://schemas.microsoft.com/sharepoint/v3/contenttype/forms">
+  <Display>DocumentLibraryForm</Display>
+  <Edit>DocumentLibraryForm</Edit>
+  <New>DocumentLibraryForm</New>
+</FormTemplates>
 </file>
 
 <file path=customXml/item4.xml><?xml version="1.0" encoding="utf-8"?>
@@ -15762,9 +15306,10 @@
 </file>
 
 <file path=customXml/itemProps1.xml><?xml version="1.0" encoding="utf-8"?>
-<ds:datastoreItem xmlns:ds="http://schemas.openxmlformats.org/officeDocument/2006/customXml" ds:itemID="{05ED0BE8-7409-4AEB-A370-FAC936576E7E}">
+<ds:datastoreItem xmlns:ds="http://schemas.openxmlformats.org/officeDocument/2006/customXml" ds:itemID="{9DCF4C9F-F5F4-4077-9CED-54107AE0E97B}">
   <ds:schemaRefs>
-    <ds:schemaRef ds:uri="http://schemas.microsoft.com/sharepoint/v3/contenttype/forms"/>
+    <ds:schemaRef ds:uri="http://schemas.microsoft.com/office/2006/metadata/properties"/>
+    <ds:schemaRef ds:uri="http://schemas.microsoft.com/office/infopath/2007/PartnerControls"/>
   </ds:schemaRefs>
 </ds:datastoreItem>
 </file>
@@ -15788,16 +15333,15 @@
 </file>
 
 <file path=customXml/itemProps3.xml><?xml version="1.0" encoding="utf-8"?>
-<ds:datastoreItem xmlns:ds="http://schemas.openxmlformats.org/officeDocument/2006/customXml" ds:itemID="{9DCF4C9F-F5F4-4077-9CED-54107AE0E97B}">
+<ds:datastoreItem xmlns:ds="http://schemas.openxmlformats.org/officeDocument/2006/customXml" ds:itemID="{05ED0BE8-7409-4AEB-A370-FAC936576E7E}">
   <ds:schemaRefs>
-    <ds:schemaRef ds:uri="http://schemas.microsoft.com/office/2006/metadata/properties"/>
-    <ds:schemaRef ds:uri="http://schemas.microsoft.com/office/infopath/2007/PartnerControls"/>
+    <ds:schemaRef ds:uri="http://schemas.microsoft.com/sharepoint/v3/contenttype/forms"/>
   </ds:schemaRefs>
 </ds:datastoreItem>
 </file>
 
 <file path=customXml/itemProps4.xml><?xml version="1.0" encoding="utf-8"?>
-<ds:datastoreItem xmlns:ds="http://schemas.openxmlformats.org/officeDocument/2006/customXml" ds:itemID="{E44457AD-7481-4740-99FA-AB0ADA5CF3C1}">
+<ds:datastoreItem xmlns:ds="http://schemas.openxmlformats.org/officeDocument/2006/customXml" ds:itemID="{7FFA2734-765E-453E-BFF5-63CF25392619}">
   <ds:schemaRefs>
     <ds:schemaRef ds:uri="http://schemas.openxmlformats.org/officeDocument/2006/bibliography"/>
   </ds:schemaRefs>

</xml_diff>